<commit_message>
GPU spec: Add missing angle port and several wording improvements
</commit_message>
<xml_diff>
--- a/Specification/English/Editable source documents/Spec part 4 - The graphics chip (GPU).docx
+++ b/Specification/English/Editable source documents/Spec part 4 - The graphics chip (GPU).docx
@@ -35,7 +35,7 @@
         <w:rPr>
           <w:rFonts w:ascii="Bookman Old Style" w:hAnsi="Bookman Old Style"/>
           <w:noProof/>
-          <w:lang w:val="en-US" w:eastAsia="es-ES"/>
+          <w:lang w:eastAsia="es-ES"/>
         </w:rPr>
         <w:drawing>
           <wp:inline distT="0" distB="0" distL="0" distR="0">
@@ -153,7 +153,7 @@
         <w:rPr>
           <w:rFonts w:ascii="Bookman Old Style" w:hAnsi="Bookman Old Style"/>
           <w:noProof/>
-          <w:lang w:val="en-US" w:eastAsia="es-ES"/>
+          <w:lang w:eastAsia="es-ES"/>
         </w:rPr>
         <w:drawing>
           <wp:inline distT="0" distB="0" distL="0" distR="0">
@@ -405,14 +405,7 @@
           <w:rFonts w:ascii="Bookman Old Style" w:hAnsi="Bookman Old Style"/>
           <w:lang w:val="en-US"/>
         </w:rPr>
-        <w:t>0</w:t>
-      </w:r>
-      <w:r>
-        <w:rPr>
-          <w:rFonts w:ascii="Bookman Old Style" w:hAnsi="Bookman Old Style"/>
-          <w:lang w:val="en-US"/>
-        </w:rPr>
-        <w:t>1</w:t>
+        <w:t>12</w:t>
       </w:r>
       <w:r>
         <w:rPr>
@@ -426,7 +419,14 @@
           <w:rFonts w:ascii="Bookman Old Style" w:hAnsi="Bookman Old Style"/>
           <w:lang w:val="en-US"/>
         </w:rPr>
-        <w:t>08</w:t>
+        <w:t>2</w:t>
+      </w:r>
+      <w:r>
+        <w:rPr>
+          <w:rFonts w:ascii="Bookman Old Style" w:hAnsi="Bookman Old Style"/>
+          <w:lang w:val="en-US"/>
+        </w:rPr>
+        <w:t>7</w:t>
       </w:r>
       <w:r>
         <w:rPr>
@@ -1426,7 +1426,7 @@
           <w:noProof/>
           <w:sz w:val="32"/>
           <w:szCs w:val="32"/>
-          <w:lang w:val="en-US" w:eastAsia="es-ES"/>
+          <w:lang w:eastAsia="es-ES"/>
         </w:rPr>
       </w:pPr>
       <w:r>
@@ -1458,14 +1458,13 @@
         </w:rPr>
         <w:fldChar w:fldCharType="separate"/>
       </w:r>
-      <w:hyperlink w:anchor="_Toc106124768" w:history="1">
+      <w:hyperlink w:anchor="_Toc154494382" w:history="1">
         <w:r>
           <w:rPr>
             <w:rStyle w:val="Hipervnculo"/>
             <w:noProof/>
             <w:sz w:val="32"/>
             <w:szCs w:val="32"/>
-            <w:lang w:val="en-US"/>
           </w:rPr>
           <w:t>1 Introduction</w:t>
         </w:r>
@@ -1475,7 +1474,6 @@
             <w:webHidden/>
             <w:sz w:val="32"/>
             <w:szCs w:val="32"/>
-            <w:lang w:val="en-US"/>
           </w:rPr>
           <w:tab/>
         </w:r>
@@ -1485,7 +1483,6 @@
             <w:webHidden/>
             <w:sz w:val="32"/>
             <w:szCs w:val="32"/>
-            <w:lang w:val="en-US"/>
           </w:rPr>
           <w:fldChar w:fldCharType="begin"/>
         </w:r>
@@ -1495,9 +1492,8 @@
             <w:webHidden/>
             <w:sz w:val="32"/>
             <w:szCs w:val="32"/>
-            <w:lang w:val="en-US"/>
           </w:rPr>
-          <w:instrText xml:space="preserve"> PAGEREF _Toc106124768 \h </w:instrText>
+          <w:instrText xml:space="preserve"> PAGEREF _Toc154494382 \h </w:instrText>
         </w:r>
         <w:r>
           <w:rPr>
@@ -1505,7 +1501,6 @@
             <w:webHidden/>
             <w:sz w:val="32"/>
             <w:szCs w:val="32"/>
-            <w:lang w:val="en-US"/>
           </w:rPr>
         </w:r>
         <w:r>
@@ -1514,7 +1509,6 @@
             <w:webHidden/>
             <w:sz w:val="32"/>
             <w:szCs w:val="32"/>
-            <w:lang w:val="en-US"/>
           </w:rPr>
           <w:fldChar w:fldCharType="separate"/>
         </w:r>
@@ -1524,7 +1518,6 @@
             <w:webHidden/>
             <w:sz w:val="32"/>
             <w:szCs w:val="32"/>
-            <w:lang w:val="en-US"/>
           </w:rPr>
           <w:t>3</w:t>
         </w:r>
@@ -1534,7 +1527,6 @@
             <w:webHidden/>
             <w:sz w:val="32"/>
             <w:szCs w:val="32"/>
-            <w:lang w:val="en-US"/>
           </w:rPr>
           <w:fldChar w:fldCharType="end"/>
         </w:r>
@@ -1553,17 +1545,16 @@
           <w:noProof/>
           <w:sz w:val="32"/>
           <w:szCs w:val="32"/>
-          <w:lang w:val="en-US" w:eastAsia="es-ES"/>
-        </w:rPr>
-      </w:pPr>
-      <w:hyperlink w:anchor="_Toc106124769" w:history="1">
+          <w:lang w:eastAsia="es-ES"/>
+        </w:rPr>
+      </w:pPr>
+      <w:hyperlink w:anchor="_Toc154494383" w:history="1">
         <w:r>
           <w:rPr>
             <w:rStyle w:val="Hipervnculo"/>
             <w:noProof/>
             <w:sz w:val="32"/>
             <w:szCs w:val="32"/>
-            <w:lang w:val="en-US"/>
           </w:rPr>
           <w:t>2 External connections</w:t>
         </w:r>
@@ -1573,7 +1564,6 @@
             <w:webHidden/>
             <w:sz w:val="32"/>
             <w:szCs w:val="32"/>
-            <w:lang w:val="en-US"/>
           </w:rPr>
           <w:tab/>
         </w:r>
@@ -1583,7 +1573,6 @@
             <w:webHidden/>
             <w:sz w:val="32"/>
             <w:szCs w:val="32"/>
-            <w:lang w:val="en-US"/>
           </w:rPr>
           <w:fldChar w:fldCharType="begin"/>
         </w:r>
@@ -1593,9 +1582,8 @@
             <w:webHidden/>
             <w:sz w:val="32"/>
             <w:szCs w:val="32"/>
-            <w:lang w:val="en-US"/>
           </w:rPr>
-          <w:instrText xml:space="preserve"> PAGEREF _Toc106124769 \h </w:instrText>
+          <w:instrText xml:space="preserve"> PAGEREF _Toc154494383 \h </w:instrText>
         </w:r>
         <w:r>
           <w:rPr>
@@ -1603,7 +1591,6 @@
             <w:webHidden/>
             <w:sz w:val="32"/>
             <w:szCs w:val="32"/>
-            <w:lang w:val="en-US"/>
           </w:rPr>
         </w:r>
         <w:r>
@@ -1612,7 +1599,6 @@
             <w:webHidden/>
             <w:sz w:val="32"/>
             <w:szCs w:val="32"/>
-            <w:lang w:val="en-US"/>
           </w:rPr>
           <w:fldChar w:fldCharType="separate"/>
         </w:r>
@@ -1622,7 +1608,6 @@
             <w:webHidden/>
             <w:sz w:val="32"/>
             <w:szCs w:val="32"/>
-            <w:lang w:val="en-US"/>
           </w:rPr>
           <w:t>3</w:t>
         </w:r>
@@ -1632,7 +1617,6 @@
             <w:webHidden/>
             <w:sz w:val="32"/>
             <w:szCs w:val="32"/>
-            <w:lang w:val="en-US"/>
           </w:rPr>
           <w:fldChar w:fldCharType="end"/>
         </w:r>
@@ -1651,17 +1635,16 @@
           <w:noProof/>
           <w:sz w:val="32"/>
           <w:szCs w:val="32"/>
-          <w:lang w:val="en-US" w:eastAsia="es-ES"/>
-        </w:rPr>
-      </w:pPr>
-      <w:hyperlink w:anchor="_Toc106124770" w:history="1">
+          <w:lang w:eastAsia="es-ES"/>
+        </w:rPr>
+      </w:pPr>
+      <w:hyperlink w:anchor="_Toc154494384" w:history="1">
         <w:r>
           <w:rPr>
             <w:rStyle w:val="Hipervnculo"/>
             <w:noProof/>
             <w:sz w:val="32"/>
             <w:szCs w:val="32"/>
-            <w:lang w:val="en-US"/>
           </w:rPr>
           <w:t>3 Working concepts</w:t>
         </w:r>
@@ -1671,7 +1654,6 @@
             <w:webHidden/>
             <w:sz w:val="32"/>
             <w:szCs w:val="32"/>
-            <w:lang w:val="en-US"/>
           </w:rPr>
           <w:tab/>
         </w:r>
@@ -1681,7 +1663,6 @@
             <w:webHidden/>
             <w:sz w:val="32"/>
             <w:szCs w:val="32"/>
-            <w:lang w:val="en-US"/>
           </w:rPr>
           <w:fldChar w:fldCharType="begin"/>
         </w:r>
@@ -1691,9 +1672,8 @@
             <w:webHidden/>
             <w:sz w:val="32"/>
             <w:szCs w:val="32"/>
-            <w:lang w:val="en-US"/>
           </w:rPr>
-          <w:instrText xml:space="preserve"> PAGEREF _Toc106124770 \h </w:instrText>
+          <w:instrText xml:space="preserve"> PAGEREF _Toc154494384 \h </w:instrText>
         </w:r>
         <w:r>
           <w:rPr>
@@ -1701,7 +1681,6 @@
             <w:webHidden/>
             <w:sz w:val="32"/>
             <w:szCs w:val="32"/>
-            <w:lang w:val="en-US"/>
           </w:rPr>
         </w:r>
         <w:r>
@@ -1710,7 +1689,6 @@
             <w:webHidden/>
             <w:sz w:val="32"/>
             <w:szCs w:val="32"/>
-            <w:lang w:val="en-US"/>
           </w:rPr>
           <w:fldChar w:fldCharType="separate"/>
         </w:r>
@@ -1720,7 +1698,6 @@
             <w:webHidden/>
             <w:sz w:val="32"/>
             <w:szCs w:val="32"/>
-            <w:lang w:val="en-US"/>
           </w:rPr>
           <w:t>4</w:t>
         </w:r>
@@ -1730,7 +1707,6 @@
             <w:webHidden/>
             <w:sz w:val="32"/>
             <w:szCs w:val="32"/>
-            <w:lang w:val="en-US"/>
           </w:rPr>
           <w:fldChar w:fldCharType="end"/>
         </w:r>
@@ -1749,17 +1725,16 @@
           <w:noProof/>
           <w:sz w:val="32"/>
           <w:szCs w:val="32"/>
-          <w:lang w:val="en-US" w:eastAsia="es-ES"/>
-        </w:rPr>
-      </w:pPr>
-      <w:hyperlink w:anchor="_Toc106124771" w:history="1">
+          <w:lang w:eastAsia="es-ES"/>
+        </w:rPr>
+      </w:pPr>
+      <w:hyperlink w:anchor="_Toc154494385" w:history="1">
         <w:r>
           <w:rPr>
             <w:rStyle w:val="Hipervnculo"/>
             <w:noProof/>
             <w:sz w:val="32"/>
             <w:szCs w:val="32"/>
-            <w:lang w:val="en-US"/>
           </w:rPr>
           <w:t>4 Drawing functions</w:t>
         </w:r>
@@ -1769,7 +1744,6 @@
             <w:webHidden/>
             <w:sz w:val="32"/>
             <w:szCs w:val="32"/>
-            <w:lang w:val="en-US"/>
           </w:rPr>
           <w:tab/>
         </w:r>
@@ -1779,7 +1753,6 @@
             <w:webHidden/>
             <w:sz w:val="32"/>
             <w:szCs w:val="32"/>
-            <w:lang w:val="en-US"/>
           </w:rPr>
           <w:fldChar w:fldCharType="begin"/>
         </w:r>
@@ -1789,9 +1762,8 @@
             <w:webHidden/>
             <w:sz w:val="32"/>
             <w:szCs w:val="32"/>
-            <w:lang w:val="en-US"/>
           </w:rPr>
-          <w:instrText xml:space="preserve"> PAGEREF _Toc106124771 \h </w:instrText>
+          <w:instrText xml:space="preserve"> PAGEREF _Toc154494385 \h </w:instrText>
         </w:r>
         <w:r>
           <w:rPr>
@@ -1799,7 +1771,6 @@
             <w:webHidden/>
             <w:sz w:val="32"/>
             <w:szCs w:val="32"/>
-            <w:lang w:val="en-US"/>
           </w:rPr>
         </w:r>
         <w:r>
@@ -1808,7 +1779,6 @@
             <w:webHidden/>
             <w:sz w:val="32"/>
             <w:szCs w:val="32"/>
-            <w:lang w:val="en-US"/>
           </w:rPr>
           <w:fldChar w:fldCharType="separate"/>
         </w:r>
@@ -1818,7 +1788,6 @@
             <w:webHidden/>
             <w:sz w:val="32"/>
             <w:szCs w:val="32"/>
-            <w:lang w:val="en-US"/>
           </w:rPr>
           <w:t>8</w:t>
         </w:r>
@@ -1828,7 +1797,6 @@
             <w:webHidden/>
             <w:sz w:val="32"/>
             <w:szCs w:val="32"/>
-            <w:lang w:val="en-US"/>
           </w:rPr>
           <w:fldChar w:fldCharType="end"/>
         </w:r>
@@ -1847,17 +1815,16 @@
           <w:noProof/>
           <w:sz w:val="32"/>
           <w:szCs w:val="32"/>
-          <w:lang w:val="en-US" w:eastAsia="es-ES"/>
-        </w:rPr>
-      </w:pPr>
-      <w:hyperlink w:anchor="_Toc106124772" w:history="1">
+          <w:lang w:eastAsia="es-ES"/>
+        </w:rPr>
+      </w:pPr>
+      <w:hyperlink w:anchor="_Toc154494386" w:history="1">
         <w:r>
           <w:rPr>
             <w:rStyle w:val="Hipervnculo"/>
             <w:noProof/>
             <w:sz w:val="32"/>
             <w:szCs w:val="32"/>
-            <w:lang w:val="en-US"/>
           </w:rPr>
           <w:t>5 Graphic effects</w:t>
         </w:r>
@@ -1867,7 +1834,6 @@
             <w:webHidden/>
             <w:sz w:val="32"/>
             <w:szCs w:val="32"/>
-            <w:lang w:val="en-US"/>
           </w:rPr>
           <w:tab/>
         </w:r>
@@ -1877,7 +1843,6 @@
             <w:webHidden/>
             <w:sz w:val="32"/>
             <w:szCs w:val="32"/>
-            <w:lang w:val="en-US"/>
           </w:rPr>
           <w:fldChar w:fldCharType="begin"/>
         </w:r>
@@ -1887,9 +1852,8 @@
             <w:webHidden/>
             <w:sz w:val="32"/>
             <w:szCs w:val="32"/>
-            <w:lang w:val="en-US"/>
           </w:rPr>
-          <w:instrText xml:space="preserve"> PAGEREF _Toc106124772 \h </w:instrText>
+          <w:instrText xml:space="preserve"> PAGEREF _Toc154494386 \h </w:instrText>
         </w:r>
         <w:r>
           <w:rPr>
@@ -1897,7 +1861,6 @@
             <w:webHidden/>
             <w:sz w:val="32"/>
             <w:szCs w:val="32"/>
-            <w:lang w:val="en-US"/>
           </w:rPr>
         </w:r>
         <w:r>
@@ -1906,7 +1869,6 @@
             <w:webHidden/>
             <w:sz w:val="32"/>
             <w:szCs w:val="32"/>
-            <w:lang w:val="en-US"/>
           </w:rPr>
           <w:fldChar w:fldCharType="separate"/>
         </w:r>
@@ -1916,7 +1878,6 @@
             <w:webHidden/>
             <w:sz w:val="32"/>
             <w:szCs w:val="32"/>
-            <w:lang w:val="en-US"/>
           </w:rPr>
           <w:t>10</w:t>
         </w:r>
@@ -1926,7 +1887,6 @@
             <w:webHidden/>
             <w:sz w:val="32"/>
             <w:szCs w:val="32"/>
-            <w:lang w:val="en-US"/>
           </w:rPr>
           <w:fldChar w:fldCharType="end"/>
         </w:r>
@@ -1945,17 +1905,16 @@
           <w:noProof/>
           <w:sz w:val="32"/>
           <w:szCs w:val="32"/>
-          <w:lang w:val="en-US" w:eastAsia="es-ES"/>
-        </w:rPr>
-      </w:pPr>
-      <w:hyperlink w:anchor="_Toc106124773" w:history="1">
+          <w:lang w:eastAsia="es-ES"/>
+        </w:rPr>
+      </w:pPr>
+      <w:hyperlink w:anchor="_Toc154494387" w:history="1">
         <w:r>
           <w:rPr>
             <w:rStyle w:val="Hipervnculo"/>
             <w:noProof/>
             <w:sz w:val="32"/>
             <w:szCs w:val="32"/>
-            <w:lang w:val="en-US"/>
           </w:rPr>
           <w:t>6 Color blending</w:t>
         </w:r>
@@ -1965,7 +1924,6 @@
             <w:webHidden/>
             <w:sz w:val="32"/>
             <w:szCs w:val="32"/>
-            <w:lang w:val="en-US"/>
           </w:rPr>
           <w:tab/>
         </w:r>
@@ -1975,7 +1933,6 @@
             <w:webHidden/>
             <w:sz w:val="32"/>
             <w:szCs w:val="32"/>
-            <w:lang w:val="en-US"/>
           </w:rPr>
           <w:fldChar w:fldCharType="begin"/>
         </w:r>
@@ -1985,9 +1942,8 @@
             <w:webHidden/>
             <w:sz w:val="32"/>
             <w:szCs w:val="32"/>
-            <w:lang w:val="en-US"/>
           </w:rPr>
-          <w:instrText xml:space="preserve"> PAGEREF _Toc106124773 \h </w:instrText>
+          <w:instrText xml:space="preserve"> PAGEREF _Toc154494387 \h </w:instrText>
         </w:r>
         <w:r>
           <w:rPr>
@@ -1995,7 +1951,6 @@
             <w:webHidden/>
             <w:sz w:val="32"/>
             <w:szCs w:val="32"/>
-            <w:lang w:val="en-US"/>
           </w:rPr>
         </w:r>
         <w:r>
@@ -2004,7 +1959,6 @@
             <w:webHidden/>
             <w:sz w:val="32"/>
             <w:szCs w:val="32"/>
-            <w:lang w:val="en-US"/>
           </w:rPr>
           <w:fldChar w:fldCharType="separate"/>
         </w:r>
@@ -2014,7 +1968,6 @@
             <w:webHidden/>
             <w:sz w:val="32"/>
             <w:szCs w:val="32"/>
-            <w:lang w:val="en-US"/>
           </w:rPr>
           <w:t>11</w:t>
         </w:r>
@@ -2024,7 +1977,6 @@
             <w:webHidden/>
             <w:sz w:val="32"/>
             <w:szCs w:val="32"/>
-            <w:lang w:val="en-US"/>
           </w:rPr>
           <w:fldChar w:fldCharType="end"/>
         </w:r>
@@ -2043,17 +1995,16 @@
           <w:noProof/>
           <w:sz w:val="32"/>
           <w:szCs w:val="32"/>
-          <w:lang w:val="en-US" w:eastAsia="es-ES"/>
-        </w:rPr>
-      </w:pPr>
-      <w:hyperlink w:anchor="_Toc106124774" w:history="1">
+          <w:lang w:eastAsia="es-ES"/>
+        </w:rPr>
+      </w:pPr>
+      <w:hyperlink w:anchor="_Toc154494388" w:history="1">
         <w:r>
           <w:rPr>
             <w:rStyle w:val="Hipervnculo"/>
             <w:noProof/>
             <w:sz w:val="32"/>
             <w:szCs w:val="32"/>
-            <w:lang w:val="en-US"/>
           </w:rPr>
           <w:t>7 GPU performance</w:t>
         </w:r>
@@ -2063,7 +2014,6 @@
             <w:webHidden/>
             <w:sz w:val="32"/>
             <w:szCs w:val="32"/>
-            <w:lang w:val="en-US"/>
           </w:rPr>
           <w:tab/>
         </w:r>
@@ -2073,7 +2023,6 @@
             <w:webHidden/>
             <w:sz w:val="32"/>
             <w:szCs w:val="32"/>
-            <w:lang w:val="en-US"/>
           </w:rPr>
           <w:fldChar w:fldCharType="begin"/>
         </w:r>
@@ -2083,9 +2032,8 @@
             <w:webHidden/>
             <w:sz w:val="32"/>
             <w:szCs w:val="32"/>
-            <w:lang w:val="en-US"/>
           </w:rPr>
-          <w:instrText xml:space="preserve"> PAGEREF _Toc106124774 \h </w:instrText>
+          <w:instrText xml:space="preserve"> PAGEREF _Toc154494388 \h </w:instrText>
         </w:r>
         <w:r>
           <w:rPr>
@@ -2093,7 +2041,6 @@
             <w:webHidden/>
             <w:sz w:val="32"/>
             <w:szCs w:val="32"/>
-            <w:lang w:val="en-US"/>
           </w:rPr>
         </w:r>
         <w:r>
@@ -2102,7 +2049,6 @@
             <w:webHidden/>
             <w:sz w:val="32"/>
             <w:szCs w:val="32"/>
-            <w:lang w:val="en-US"/>
           </w:rPr>
           <w:fldChar w:fldCharType="separate"/>
         </w:r>
@@ -2112,7 +2058,6 @@
             <w:webHidden/>
             <w:sz w:val="32"/>
             <w:szCs w:val="32"/>
-            <w:lang w:val="en-US"/>
           </w:rPr>
           <w:t>13</w:t>
         </w:r>
@@ -2122,7 +2067,6 @@
             <w:webHidden/>
             <w:sz w:val="32"/>
             <w:szCs w:val="32"/>
-            <w:lang w:val="en-US"/>
           </w:rPr>
           <w:fldChar w:fldCharType="end"/>
         </w:r>
@@ -2141,17 +2085,16 @@
           <w:noProof/>
           <w:sz w:val="32"/>
           <w:szCs w:val="32"/>
-          <w:lang w:val="en-US" w:eastAsia="es-ES"/>
-        </w:rPr>
-      </w:pPr>
-      <w:hyperlink w:anchor="_Toc106124775" w:history="1">
+          <w:lang w:eastAsia="es-ES"/>
+        </w:rPr>
+      </w:pPr>
+      <w:hyperlink w:anchor="_Toc154494389" w:history="1">
         <w:r>
           <w:rPr>
             <w:rStyle w:val="Hipervnculo"/>
             <w:noProof/>
             <w:sz w:val="32"/>
             <w:szCs w:val="32"/>
-            <w:lang w:val="en-US"/>
           </w:rPr>
           <w:t>8 Internal variables</w:t>
         </w:r>
@@ -2161,7 +2104,6 @@
             <w:webHidden/>
             <w:sz w:val="32"/>
             <w:szCs w:val="32"/>
-            <w:lang w:val="en-US"/>
           </w:rPr>
           <w:tab/>
         </w:r>
@@ -2171,7 +2113,6 @@
             <w:webHidden/>
             <w:sz w:val="32"/>
             <w:szCs w:val="32"/>
-            <w:lang w:val="en-US"/>
           </w:rPr>
           <w:fldChar w:fldCharType="begin"/>
         </w:r>
@@ -2181,9 +2122,8 @@
             <w:webHidden/>
             <w:sz w:val="32"/>
             <w:szCs w:val="32"/>
-            <w:lang w:val="en-US"/>
           </w:rPr>
-          <w:instrText xml:space="preserve"> PAGEREF _Toc106124775 \h </w:instrText>
+          <w:instrText xml:space="preserve"> PAGEREF _Toc154494389 \h </w:instrText>
         </w:r>
         <w:r>
           <w:rPr>
@@ -2191,7 +2131,6 @@
             <w:webHidden/>
             <w:sz w:val="32"/>
             <w:szCs w:val="32"/>
-            <w:lang w:val="en-US"/>
           </w:rPr>
         </w:r>
         <w:r>
@@ -2200,7 +2139,6 @@
             <w:webHidden/>
             <w:sz w:val="32"/>
             <w:szCs w:val="32"/>
-            <w:lang w:val="en-US"/>
           </w:rPr>
           <w:fldChar w:fldCharType="separate"/>
         </w:r>
@@ -2210,7 +2148,6 @@
             <w:webHidden/>
             <w:sz w:val="32"/>
             <w:szCs w:val="32"/>
-            <w:lang w:val="en-US"/>
           </w:rPr>
           <w:t>14</w:t>
         </w:r>
@@ -2220,7 +2157,6 @@
             <w:webHidden/>
             <w:sz w:val="32"/>
             <w:szCs w:val="32"/>
-            <w:lang w:val="en-US"/>
           </w:rPr>
           <w:fldChar w:fldCharType="end"/>
         </w:r>
@@ -2239,17 +2175,16 @@
           <w:noProof/>
           <w:sz w:val="32"/>
           <w:szCs w:val="32"/>
-          <w:lang w:val="en-US" w:eastAsia="es-ES"/>
-        </w:rPr>
-      </w:pPr>
-      <w:hyperlink w:anchor="_Toc106124776" w:history="1">
+          <w:lang w:eastAsia="es-ES"/>
+        </w:rPr>
+      </w:pPr>
+      <w:hyperlink w:anchor="_Toc154494390" w:history="1">
         <w:r>
           <w:rPr>
             <w:rStyle w:val="Hipervnculo"/>
             <w:noProof/>
             <w:sz w:val="32"/>
             <w:szCs w:val="32"/>
-            <w:lang w:val="en-US"/>
           </w:rPr>
           <w:t>9 Control ports</w:t>
         </w:r>
@@ -2259,7 +2194,6 @@
             <w:webHidden/>
             <w:sz w:val="32"/>
             <w:szCs w:val="32"/>
-            <w:lang w:val="en-US"/>
           </w:rPr>
           <w:tab/>
         </w:r>
@@ -2269,7 +2203,6 @@
             <w:webHidden/>
             <w:sz w:val="32"/>
             <w:szCs w:val="32"/>
-            <w:lang w:val="en-US"/>
           </w:rPr>
           <w:fldChar w:fldCharType="begin"/>
         </w:r>
@@ -2279,9 +2212,8 @@
             <w:webHidden/>
             <w:sz w:val="32"/>
             <w:szCs w:val="32"/>
-            <w:lang w:val="en-US"/>
           </w:rPr>
-          <w:instrText xml:space="preserve"> PAGEREF _Toc106124776 \h </w:instrText>
+          <w:instrText xml:space="preserve"> PAGEREF _Toc154494390 \h </w:instrText>
         </w:r>
         <w:r>
           <w:rPr>
@@ -2289,7 +2221,6 @@
             <w:webHidden/>
             <w:sz w:val="32"/>
             <w:szCs w:val="32"/>
-            <w:lang w:val="en-US"/>
           </w:rPr>
         </w:r>
         <w:r>
@@ -2298,7 +2229,6 @@
             <w:webHidden/>
             <w:sz w:val="32"/>
             <w:szCs w:val="32"/>
-            <w:lang w:val="en-US"/>
           </w:rPr>
           <w:fldChar w:fldCharType="separate"/>
         </w:r>
@@ -2308,7 +2238,6 @@
             <w:webHidden/>
             <w:sz w:val="32"/>
             <w:szCs w:val="32"/>
-            <w:lang w:val="en-US"/>
           </w:rPr>
           <w:t>18</w:t>
         </w:r>
@@ -2318,7 +2247,6 @@
             <w:webHidden/>
             <w:sz w:val="32"/>
             <w:szCs w:val="32"/>
-            <w:lang w:val="en-US"/>
           </w:rPr>
           <w:fldChar w:fldCharType="end"/>
         </w:r>
@@ -2337,17 +2265,16 @@
           <w:noProof/>
           <w:sz w:val="32"/>
           <w:szCs w:val="32"/>
-          <w:lang w:val="en-US" w:eastAsia="es-ES"/>
-        </w:rPr>
-      </w:pPr>
-      <w:hyperlink w:anchor="_Toc106124777" w:history="1">
+          <w:lang w:eastAsia="es-ES"/>
+        </w:rPr>
+      </w:pPr>
+      <w:hyperlink w:anchor="_Toc154494391" w:history="1">
         <w:r>
           <w:rPr>
             <w:rStyle w:val="Hipervnculo"/>
             <w:noProof/>
             <w:sz w:val="32"/>
             <w:szCs w:val="32"/>
-            <w:lang w:val="en-US"/>
           </w:rPr>
           <w:t>10 Execution of commands</w:t>
         </w:r>
@@ -2357,7 +2284,6 @@
             <w:webHidden/>
             <w:sz w:val="32"/>
             <w:szCs w:val="32"/>
-            <w:lang w:val="en-US"/>
           </w:rPr>
           <w:tab/>
         </w:r>
@@ -2367,7 +2293,6 @@
             <w:webHidden/>
             <w:sz w:val="32"/>
             <w:szCs w:val="32"/>
-            <w:lang w:val="en-US"/>
           </w:rPr>
           <w:fldChar w:fldCharType="begin"/>
         </w:r>
@@ -2377,9 +2302,8 @@
             <w:webHidden/>
             <w:sz w:val="32"/>
             <w:szCs w:val="32"/>
-            <w:lang w:val="en-US"/>
           </w:rPr>
-          <w:instrText xml:space="preserve"> PAGEREF _Toc106124777 \h </w:instrText>
+          <w:instrText xml:space="preserve"> PAGEREF _Toc154494391 \h </w:instrText>
         </w:r>
         <w:r>
           <w:rPr>
@@ -2387,7 +2311,6 @@
             <w:webHidden/>
             <w:sz w:val="32"/>
             <w:szCs w:val="32"/>
-            <w:lang w:val="en-US"/>
           </w:rPr>
         </w:r>
         <w:r>
@@ -2396,7 +2319,6 @@
             <w:webHidden/>
             <w:sz w:val="32"/>
             <w:szCs w:val="32"/>
-            <w:lang w:val="en-US"/>
           </w:rPr>
           <w:fldChar w:fldCharType="separate"/>
         </w:r>
@@ -2406,9 +2328,8 @@
             <w:webHidden/>
             <w:sz w:val="32"/>
             <w:szCs w:val="32"/>
-            <w:lang w:val="en-US"/>
           </w:rPr>
-          <w:t>24</w:t>
+          <w:t>25</w:t>
         </w:r>
         <w:r>
           <w:rPr>
@@ -2416,7 +2337,6 @@
             <w:webHidden/>
             <w:sz w:val="32"/>
             <w:szCs w:val="32"/>
-            <w:lang w:val="en-US"/>
           </w:rPr>
           <w:fldChar w:fldCharType="end"/>
         </w:r>
@@ -2435,17 +2355,16 @@
           <w:noProof/>
           <w:sz w:val="32"/>
           <w:szCs w:val="32"/>
-          <w:lang w:val="en-US" w:eastAsia="es-ES"/>
-        </w:rPr>
-      </w:pPr>
-      <w:hyperlink w:anchor="_Toc106124778" w:history="1">
+          <w:lang w:eastAsia="es-ES"/>
+        </w:rPr>
+      </w:pPr>
+      <w:hyperlink w:anchor="_Toc154494392" w:history="1">
         <w:r>
           <w:rPr>
             <w:rStyle w:val="Hipervnculo"/>
             <w:noProof/>
             <w:sz w:val="32"/>
             <w:szCs w:val="32"/>
-            <w:lang w:val="en-US"/>
           </w:rPr>
           <w:t>11 Generation of video output</w:t>
         </w:r>
@@ -2455,7 +2374,6 @@
             <w:webHidden/>
             <w:sz w:val="32"/>
             <w:szCs w:val="32"/>
-            <w:lang w:val="en-US"/>
           </w:rPr>
           <w:tab/>
         </w:r>
@@ -2465,7 +2383,6 @@
             <w:webHidden/>
             <w:sz w:val="32"/>
             <w:szCs w:val="32"/>
-            <w:lang w:val="en-US"/>
           </w:rPr>
           <w:fldChar w:fldCharType="begin"/>
         </w:r>
@@ -2475,9 +2392,8 @@
             <w:webHidden/>
             <w:sz w:val="32"/>
             <w:szCs w:val="32"/>
-            <w:lang w:val="en-US"/>
           </w:rPr>
-          <w:instrText xml:space="preserve"> PAGEREF _Toc106124778 \h </w:instrText>
+          <w:instrText xml:space="preserve"> PAGEREF _Toc154494392 \h </w:instrText>
         </w:r>
         <w:r>
           <w:rPr>
@@ -2485,7 +2401,6 @@
             <w:webHidden/>
             <w:sz w:val="32"/>
             <w:szCs w:val="32"/>
-            <w:lang w:val="en-US"/>
           </w:rPr>
         </w:r>
         <w:r>
@@ -2494,7 +2409,6 @@
             <w:webHidden/>
             <w:sz w:val="32"/>
             <w:szCs w:val="32"/>
-            <w:lang w:val="en-US"/>
           </w:rPr>
           <w:fldChar w:fldCharType="separate"/>
         </w:r>
@@ -2504,7 +2418,6 @@
             <w:webHidden/>
             <w:sz w:val="32"/>
             <w:szCs w:val="32"/>
-            <w:lang w:val="en-US"/>
           </w:rPr>
           <w:t>28</w:t>
         </w:r>
@@ -2514,7 +2427,6 @@
             <w:webHidden/>
             <w:sz w:val="32"/>
             <w:szCs w:val="32"/>
-            <w:lang w:val="en-US"/>
           </w:rPr>
           <w:fldChar w:fldCharType="end"/>
         </w:r>
@@ -2533,17 +2445,16 @@
           <w:noProof/>
           <w:sz w:val="32"/>
           <w:szCs w:val="32"/>
-          <w:lang w:val="en-US" w:eastAsia="es-ES"/>
-        </w:rPr>
-      </w:pPr>
-      <w:hyperlink w:anchor="_Toc106124779" w:history="1">
+          <w:lang w:eastAsia="es-ES"/>
+        </w:rPr>
+      </w:pPr>
+      <w:hyperlink w:anchor="_Toc154494393" w:history="1">
         <w:r>
           <w:rPr>
             <w:rStyle w:val="Hipervnculo"/>
             <w:noProof/>
             <w:sz w:val="32"/>
             <w:szCs w:val="32"/>
-            <w:lang w:val="en-US"/>
           </w:rPr>
           <w:t>12 Responses to control signals</w:t>
         </w:r>
@@ -2553,7 +2464,6 @@
             <w:webHidden/>
             <w:sz w:val="32"/>
             <w:szCs w:val="32"/>
-            <w:lang w:val="en-US"/>
           </w:rPr>
           <w:tab/>
         </w:r>
@@ -2563,7 +2473,6 @@
             <w:webHidden/>
             <w:sz w:val="32"/>
             <w:szCs w:val="32"/>
-            <w:lang w:val="en-US"/>
           </w:rPr>
           <w:fldChar w:fldCharType="begin"/>
         </w:r>
@@ -2573,9 +2482,8 @@
             <w:webHidden/>
             <w:sz w:val="32"/>
             <w:szCs w:val="32"/>
-            <w:lang w:val="en-US"/>
           </w:rPr>
-          <w:instrText xml:space="preserve"> PAGEREF _Toc106124779 \h </w:instrText>
+          <w:instrText xml:space="preserve"> PAGEREF _Toc154494393 \h </w:instrText>
         </w:r>
         <w:r>
           <w:rPr>
@@ -2583,7 +2491,6 @@
             <w:webHidden/>
             <w:sz w:val="32"/>
             <w:szCs w:val="32"/>
-            <w:lang w:val="en-US"/>
           </w:rPr>
         </w:r>
         <w:r>
@@ -2592,7 +2499,6 @@
             <w:webHidden/>
             <w:sz w:val="32"/>
             <w:szCs w:val="32"/>
-            <w:lang w:val="en-US"/>
           </w:rPr>
           <w:fldChar w:fldCharType="separate"/>
         </w:r>
@@ -2602,9 +2508,8 @@
             <w:webHidden/>
             <w:sz w:val="32"/>
             <w:szCs w:val="32"/>
-            <w:lang w:val="en-US"/>
           </w:rPr>
-          <w:t>28</w:t>
+          <w:t>29</w:t>
         </w:r>
         <w:r>
           <w:rPr>
@@ -2612,7 +2517,6 @@
             <w:webHidden/>
             <w:sz w:val="32"/>
             <w:szCs w:val="32"/>
-            <w:lang w:val="en-US"/>
           </w:rPr>
           <w:fldChar w:fldCharType="end"/>
         </w:r>
@@ -2684,7 +2588,7 @@
       <w:pPr>
         <w:pStyle w:val="Ttulo2"/>
       </w:pPr>
-      <w:bookmarkStart w:id="2" w:name="_Toc106124768"/>
+      <w:bookmarkStart w:id="2" w:name="_Toc154494382"/>
       <w:r>
         <w:lastRenderedPageBreak/>
         <w:t xml:space="preserve">1 </w:t>
@@ -2962,7 +2866,7 @@
       <w:pPr>
         <w:pStyle w:val="Ttulo2"/>
       </w:pPr>
-      <w:bookmarkStart w:id="3" w:name="_Toc106124769"/>
+      <w:bookmarkStart w:id="3" w:name="_Toc154494383"/>
       <w:r>
         <w:t>2 External connections</w:t>
       </w:r>
@@ -3075,7 +2979,7 @@
         <w:rPr>
           <w:rFonts w:ascii="Bookman Old Style" w:hAnsi="Bookman Old Style"/>
           <w:noProof/>
-          <w:lang w:val="en-US" w:eastAsia="es-ES"/>
+          <w:lang w:eastAsia="es-ES"/>
         </w:rPr>
         <w:drawing>
           <wp:inline distT="0" distB="0" distL="0" distR="0">
@@ -3637,7 +3541,7 @@
       <w:pPr>
         <w:pStyle w:val="Ttulo2"/>
       </w:pPr>
-      <w:bookmarkStart w:id="4" w:name="_Toc106124770"/>
+      <w:bookmarkStart w:id="4" w:name="_Toc154494384"/>
       <w:r>
         <w:t>3</w:t>
       </w:r>
@@ -3776,7 +3680,7 @@
         <w:rPr>
           <w:rFonts w:ascii="Bookman Old Style" w:hAnsi="Bookman Old Style"/>
           <w:noProof/>
-          <w:lang w:val="en-US" w:eastAsia="es-ES"/>
+          <w:lang w:eastAsia="es-ES"/>
         </w:rPr>
         <w:drawing>
           <wp:inline distT="0" distB="0" distL="0" distR="0">
@@ -4076,7 +3980,7 @@
         <w:rPr>
           <w:rFonts w:ascii="Bookman Old Style" w:hAnsi="Bookman Old Style"/>
           <w:noProof/>
-          <w:lang w:val="en-US" w:eastAsia="es-ES"/>
+          <w:lang w:eastAsia="es-ES"/>
         </w:rPr>
         <w:drawing>
           <wp:inline distT="0" distB="0" distL="0" distR="0">
@@ -4230,7 +4134,21 @@
           <w:rFonts w:ascii="Bookman Old Style" w:hAnsi="Bookman Old Style"/>
           <w:lang w:val="en-US"/>
         </w:rPr>
-        <w:t xml:space="preserve">. It is up to the implementation to decide if pixel format for the drawing format uses 32 bits or just 24 bits </w:t>
+        <w:t xml:space="preserve">. It is up to the implementation to decide if pixel format for the drawing </w:t>
+      </w:r>
+      <w:r>
+        <w:rPr>
+          <w:rFonts w:ascii="Bookman Old Style" w:hAnsi="Bookman Old Style"/>
+          <w:lang w:val="en-US"/>
+        </w:rPr>
+        <w:t>buffer</w:t>
+      </w:r>
+      <w:r>
+        <w:rPr>
+          <w:rFonts w:ascii="Bookman Old Style" w:hAnsi="Bookman Old Style"/>
+          <w:lang w:val="en-US"/>
+        </w:rPr>
+        <w:t xml:space="preserve"> uses 32 bits or just 24 bits </w:t>
       </w:r>
       <w:r>
         <w:rPr>
@@ -5062,7 +4980,7 @@
         <w:rPr>
           <w:rFonts w:ascii="Bookman Old Style" w:hAnsi="Bookman Old Style"/>
           <w:noProof/>
-          <w:lang w:val="en-US" w:eastAsia="es-ES"/>
+          <w:lang w:eastAsia="es-ES"/>
         </w:rPr>
         <w:drawing>
           <wp:inline distT="0" distB="0" distL="0" distR="0">
@@ -5364,7 +5282,21 @@
           <w:rFonts w:ascii="Bookman Old Style" w:hAnsi="Bookman Old Style"/>
           <w:lang w:val="en-US"/>
         </w:rPr>
-        <w:t>can be seen in the example below:</w:t>
+        <w:t xml:space="preserve">can be seen in the </w:t>
+      </w:r>
+      <w:r>
+        <w:rPr>
+          <w:rFonts w:ascii="Bookman Old Style" w:hAnsi="Bookman Old Style"/>
+          <w:lang w:val="en-US"/>
+        </w:rPr>
+        <w:t>sample</w:t>
+      </w:r>
+      <w:r>
+        <w:rPr>
+          <w:rFonts w:ascii="Bookman Old Style" w:hAnsi="Bookman Old Style"/>
+          <w:lang w:val="en-US"/>
+        </w:rPr>
+        <w:t xml:space="preserve"> below:</w:t>
       </w:r>
     </w:p>
     <w:p>
@@ -5390,7 +5322,7 @@
         <w:rPr>
           <w:rFonts w:ascii="Bookman Old Style" w:hAnsi="Bookman Old Style"/>
           <w:noProof/>
-          <w:lang w:val="en-US" w:eastAsia="es-ES"/>
+          <w:lang w:eastAsia="es-ES"/>
         </w:rPr>
         <w:drawing>
           <wp:inline distT="0" distB="0" distL="0" distR="0">
@@ -5610,7 +5542,7 @@
         <w:rPr>
           <w:rFonts w:ascii="Bookman Old Style" w:hAnsi="Bookman Old Style"/>
           <w:noProof/>
-          <w:lang w:val="en-US" w:eastAsia="es-ES"/>
+          <w:lang w:eastAsia="es-ES"/>
         </w:rPr>
         <w:drawing>
           <wp:inline distT="0" distB="0" distL="0" distR="0">
@@ -5831,7 +5763,7 @@
         <w:rPr>
           <w:rFonts w:ascii="Bookman Old Style" w:hAnsi="Bookman Old Style"/>
           <w:noProof/>
-          <w:lang w:val="en-US" w:eastAsia="es-ES"/>
+          <w:lang w:eastAsia="es-ES"/>
         </w:rPr>
         <w:drawing>
           <wp:inline distT="0" distB="0" distL="0" distR="0">
@@ -6102,7 +6034,7 @@
       <w:pPr>
         <w:pStyle w:val="Ttulo2"/>
       </w:pPr>
-      <w:bookmarkStart w:id="5" w:name="_Toc106124771"/>
+      <w:bookmarkStart w:id="5" w:name="_Toc154494385"/>
       <w:bookmarkEnd w:id="1"/>
       <w:r>
         <w:t>4</w:t>
@@ -6372,7 +6304,7 @@
         <w:rPr>
           <w:rFonts w:ascii="Bookman Old Style" w:hAnsi="Bookman Old Style"/>
           <w:noProof/>
-          <w:lang w:val="en-US" w:eastAsia="es-ES"/>
+          <w:lang w:eastAsia="es-ES"/>
         </w:rPr>
         <w:lastRenderedPageBreak/>
         <w:drawing>
@@ -6698,7 +6630,7 @@
         <w:rPr>
           <w:rFonts w:ascii="Bookman Old Style" w:hAnsi="Bookman Old Style"/>
           <w:noProof/>
-          <w:lang w:val="en-US" w:eastAsia="es-ES"/>
+          <w:lang w:eastAsia="es-ES"/>
         </w:rPr>
         <w:drawing>
           <wp:inline distT="0" distB="0" distL="0" distR="0">
@@ -6773,7 +6705,7 @@
       <w:pPr>
         <w:pStyle w:val="Ttulo2"/>
       </w:pPr>
-      <w:bookmarkStart w:id="6" w:name="_Toc106124772"/>
+      <w:bookmarkStart w:id="6" w:name="_Toc154494386"/>
       <w:r>
         <w:lastRenderedPageBreak/>
         <w:t>5 Graphic effects</w:t>
@@ -7039,7 +6971,7 @@
         <w:rPr>
           <w:rFonts w:ascii="Bookman Old Style" w:hAnsi="Bookman Old Style"/>
           <w:noProof/>
-          <w:lang w:val="en-US" w:eastAsia="es-ES"/>
+          <w:lang w:eastAsia="es-ES"/>
         </w:rPr>
         <w:drawing>
           <wp:inline distT="0" distB="0" distL="0" distR="0">
@@ -7199,7 +7131,7 @@
         <w:rPr>
           <w:rFonts w:ascii="Bookman Old Style" w:hAnsi="Bookman Old Style"/>
           <w:noProof/>
-          <w:lang w:val="en-US" w:eastAsia="es-ES"/>
+          <w:lang w:eastAsia="es-ES"/>
         </w:rPr>
         <w:drawing>
           <wp:inline distT="0" distB="0" distL="0" distR="0">
@@ -7557,7 +7489,7 @@
         <w:rPr>
           <w:rFonts w:ascii="Bookman Old Style" w:hAnsi="Bookman Old Style"/>
           <w:noProof/>
-          <w:lang w:val="en-US" w:eastAsia="es-ES"/>
+          <w:lang w:eastAsia="es-ES"/>
         </w:rPr>
         <w:drawing>
           <wp:inline distT="0" distB="0" distL="0" distR="0">
@@ -7632,7 +7564,35 @@
           <w:rFonts w:ascii="Bookman Old Style" w:hAnsi="Bookman Old Style"/>
           <w:lang w:val="en-US"/>
         </w:rPr>
-        <w:t>The formulas for how the color to be drawn is modified are the following:</w:t>
+        <w:t>For each region pixel, t</w:t>
+      </w:r>
+      <w:r>
+        <w:rPr>
+          <w:rFonts w:ascii="Bookman Old Style" w:hAnsi="Bookman Old Style"/>
+          <w:lang w:val="en-US"/>
+        </w:rPr>
+        <w:t xml:space="preserve">he </w:t>
+      </w:r>
+      <w:r>
+        <w:rPr>
+          <w:rFonts w:ascii="Bookman Old Style" w:hAnsi="Bookman Old Style"/>
+          <w:lang w:val="en-US"/>
+        </w:rPr>
+        <w:t xml:space="preserve">color to be drawn is modified </w:t>
+      </w:r>
+      <w:r>
+        <w:rPr>
+          <w:rFonts w:ascii="Bookman Old Style" w:hAnsi="Bookman Old Style"/>
+          <w:lang w:val="en-US"/>
+        </w:rPr>
+        <w:t xml:space="preserve">according to these </w:t>
+      </w:r>
+      <w:r>
+        <w:rPr>
+          <w:rFonts w:ascii="Bookman Old Style" w:hAnsi="Bookman Old Style"/>
+          <w:lang w:val="en-US"/>
+        </w:rPr>
+        <w:t>formulas:</w:t>
       </w:r>
     </w:p>
     <w:p>
@@ -7664,7 +7624,7 @@
           <w:szCs w:val="24"/>
           <w:lang w:val="en-US"/>
         </w:rPr>
-        <w:t>Drawn R = (Drawn R * Multiply R)</w:t>
+        <w:t>Drawn R = (</w:t>
       </w:r>
       <w:r>
         <w:rPr>
@@ -7673,21 +7633,17 @@
           <w:szCs w:val="24"/>
           <w:lang w:val="en-US"/>
         </w:rPr>
-        <w:t xml:space="preserve"> / 255</w:t>
-      </w:r>
-    </w:p>
-    <w:p>
-      <w:pPr>
-        <w:spacing w:after="0"/>
-        <w:ind w:left="284"/>
-        <w:jc w:val="both"/>
+        <w:t>Pixel</w:t>
+      </w:r>
+      <w:r>
         <w:rPr>
           <w:rFonts w:ascii="Consolas" w:hAnsi="Consolas"/>
           <w:sz w:val="24"/>
           <w:szCs w:val="24"/>
           <w:lang w:val="en-US"/>
         </w:rPr>
-      </w:pPr>
+        <w:t xml:space="preserve"> R * Multiply R)</w:t>
+      </w:r>
       <w:r>
         <w:rPr>
           <w:rFonts w:ascii="Consolas" w:hAnsi="Consolas"/>
@@ -7695,30 +7651,30 @@
           <w:szCs w:val="24"/>
           <w:lang w:val="en-US"/>
         </w:rPr>
-        <w:t>Drawn G = (Drawn G * Multiply G)</w:t>
-      </w:r>
-      <w:r>
+        <w:t xml:space="preserve"> / 255</w:t>
+      </w:r>
+    </w:p>
+    <w:p>
+      <w:pPr>
+        <w:spacing w:after="0"/>
+        <w:ind w:left="284"/>
+        <w:jc w:val="both"/>
         <w:rPr>
           <w:rFonts w:ascii="Consolas" w:hAnsi="Consolas"/>
           <w:sz w:val="24"/>
           <w:szCs w:val="24"/>
           <w:lang w:val="en-US"/>
         </w:rPr>
-        <w:t xml:space="preserve"> / 255</w:t>
-      </w:r>
-    </w:p>
-    <w:p>
-      <w:pPr>
-        <w:spacing w:after="0"/>
-        <w:ind w:left="284"/>
-        <w:jc w:val="both"/>
+      </w:pPr>
+      <w:r>
         <w:rPr>
           <w:rFonts w:ascii="Consolas" w:hAnsi="Consolas"/>
           <w:sz w:val="24"/>
           <w:szCs w:val="24"/>
           <w:lang w:val="en-US"/>
         </w:rPr>
-      </w:pPr>
+        <w:t>Drawn G = (</w:t>
+      </w:r>
       <w:r>
         <w:rPr>
           <w:rFonts w:ascii="Consolas" w:hAnsi="Consolas"/>
@@ -7726,7 +7682,7 @@
           <w:szCs w:val="24"/>
           <w:lang w:val="en-US"/>
         </w:rPr>
-        <w:t>Drawn B = (Drawn B * Multiply B)</w:t>
+        <w:t>Pixel</w:t>
       </w:r>
       <w:r>
         <w:rPr>
@@ -7735,30 +7691,30 @@
           <w:szCs w:val="24"/>
           <w:lang w:val="en-US"/>
         </w:rPr>
-        <w:t xml:space="preserve"> / 255</w:t>
-      </w:r>
-    </w:p>
-    <w:p>
-      <w:pPr>
-        <w:spacing w:after="0"/>
-        <w:ind w:left="284"/>
-        <w:jc w:val="both"/>
+        <w:t xml:space="preserve"> G * Multiply G)</w:t>
+      </w:r>
+      <w:r>
         <w:rPr>
           <w:rFonts w:ascii="Consolas" w:hAnsi="Consolas"/>
           <w:sz w:val="24"/>
           <w:szCs w:val="24"/>
           <w:lang w:val="en-US"/>
         </w:rPr>
-      </w:pPr>
-      <w:r>
+        <w:t xml:space="preserve"> / 255</w:t>
+      </w:r>
+    </w:p>
+    <w:p>
+      <w:pPr>
+        <w:spacing w:after="0"/>
+        <w:ind w:left="284"/>
+        <w:jc w:val="both"/>
         <w:rPr>
           <w:rFonts w:ascii="Consolas" w:hAnsi="Consolas"/>
           <w:sz w:val="24"/>
           <w:szCs w:val="24"/>
           <w:lang w:val="en-US"/>
         </w:rPr>
-        <w:t>Drawn A = (Drawn A * Multiply A)</w:t>
-      </w:r>
+      </w:pPr>
       <w:r>
         <w:rPr>
           <w:rFonts w:ascii="Consolas" w:hAnsi="Consolas"/>
@@ -7766,12 +7722,88 @@
           <w:szCs w:val="24"/>
           <w:lang w:val="en-US"/>
         </w:rPr>
+        <w:t>Drawn B = (</w:t>
+      </w:r>
+      <w:r>
+        <w:rPr>
+          <w:rFonts w:ascii="Consolas" w:hAnsi="Consolas"/>
+          <w:sz w:val="24"/>
+          <w:szCs w:val="24"/>
+          <w:lang w:val="en-US"/>
+        </w:rPr>
+        <w:t>Pixel</w:t>
+      </w:r>
+      <w:r>
+        <w:rPr>
+          <w:rFonts w:ascii="Consolas" w:hAnsi="Consolas"/>
+          <w:sz w:val="24"/>
+          <w:szCs w:val="24"/>
+          <w:lang w:val="en-US"/>
+        </w:rPr>
+        <w:t xml:space="preserve"> B * Multiply B)</w:t>
+      </w:r>
+      <w:r>
+        <w:rPr>
+          <w:rFonts w:ascii="Consolas" w:hAnsi="Consolas"/>
+          <w:sz w:val="24"/>
+          <w:szCs w:val="24"/>
+          <w:lang w:val="en-US"/>
+        </w:rPr>
         <w:t xml:space="preserve"> / 255</w:t>
       </w:r>
     </w:p>
     <w:p>
       <w:pPr>
         <w:spacing w:after="0"/>
+        <w:ind w:left="284"/>
+        <w:jc w:val="both"/>
+        <w:rPr>
+          <w:rFonts w:ascii="Consolas" w:hAnsi="Consolas"/>
+          <w:sz w:val="24"/>
+          <w:szCs w:val="24"/>
+          <w:lang w:val="en-US"/>
+        </w:rPr>
+      </w:pPr>
+      <w:r>
+        <w:rPr>
+          <w:rFonts w:ascii="Consolas" w:hAnsi="Consolas"/>
+          <w:sz w:val="24"/>
+          <w:szCs w:val="24"/>
+          <w:lang w:val="en-US"/>
+        </w:rPr>
+        <w:t>Drawn A = (</w:t>
+      </w:r>
+      <w:r>
+        <w:rPr>
+          <w:rFonts w:ascii="Consolas" w:hAnsi="Consolas"/>
+          <w:sz w:val="24"/>
+          <w:szCs w:val="24"/>
+          <w:lang w:val="en-US"/>
+        </w:rPr>
+        <w:t>Pixel</w:t>
+      </w:r>
+      <w:r>
+        <w:rPr>
+          <w:rFonts w:ascii="Consolas" w:hAnsi="Consolas"/>
+          <w:sz w:val="24"/>
+          <w:szCs w:val="24"/>
+          <w:lang w:val="en-US"/>
+        </w:rPr>
+        <w:t xml:space="preserve"> A * Multiply A)</w:t>
+      </w:r>
+      <w:r>
+        <w:rPr>
+          <w:rFonts w:ascii="Consolas" w:hAnsi="Consolas"/>
+          <w:sz w:val="24"/>
+          <w:szCs w:val="24"/>
+          <w:lang w:val="en-US"/>
+        </w:rPr>
+        <w:t xml:space="preserve"> / 255</w:t>
+      </w:r>
+    </w:p>
+    <w:p>
+      <w:pPr>
+        <w:spacing w:after="0"/>
         <w:jc w:val="both"/>
         <w:rPr>
           <w:rFonts w:ascii="Bookman Old Style" w:hAnsi="Bookman Old Style"/>
@@ -7836,7 +7868,7 @@
           <w:color w:val="0070C0"/>
           <w:lang w:val="en-US"/>
         </w:rPr>
-        <w:t>Drawn</w:t>
+        <w:t>Pixel</w:t>
       </w:r>
       <w:r>
         <w:rPr>
@@ -7983,7 +8015,7 @@
       <w:pPr>
         <w:pStyle w:val="Ttulo2"/>
       </w:pPr>
-      <w:bookmarkStart w:id="7" w:name="_Toc106124773"/>
+      <w:bookmarkStart w:id="7" w:name="_Toc154494387"/>
       <w:r>
         <w:t>6</w:t>
       </w:r>
@@ -8317,7 +8349,7 @@
         <w:rPr>
           <w:rFonts w:ascii="Bookman Old Style" w:hAnsi="Bookman Old Style"/>
           <w:noProof/>
-          <w:lang w:val="en-US" w:eastAsia="es-ES"/>
+          <w:lang w:eastAsia="es-ES"/>
         </w:rPr>
         <w:drawing>
           <wp:inline distT="0" distB="0" distL="0" distR="0">
@@ -9429,21 +9461,17 @@
           <w:szCs w:val="24"/>
           <w:lang w:val="en-US"/>
         </w:rPr>
-        <w:t>Screen R =  Screen R - (Drawn R * Drawn A) / 255</w:t>
-      </w:r>
-    </w:p>
-    <w:p>
-      <w:pPr>
-        <w:spacing w:after="0"/>
-        <w:ind w:left="284"/>
-        <w:jc w:val="both"/>
+        <w:t xml:space="preserve">Buffer </w:t>
+      </w:r>
+      <w:r>
         <w:rPr>
           <w:rFonts w:ascii="Consolas" w:hAnsi="Consolas"/>
           <w:sz w:val="24"/>
           <w:szCs w:val="24"/>
           <w:lang w:val="en-US"/>
         </w:rPr>
-      </w:pPr>
+        <w:t xml:space="preserve">R =  </w:t>
+      </w:r>
       <w:r>
         <w:rPr>
           <w:rFonts w:ascii="Consolas" w:hAnsi="Consolas"/>
@@ -9451,29 +9479,114 @@
           <w:szCs w:val="24"/>
           <w:lang w:val="en-US"/>
         </w:rPr>
-        <w:t>Screen G =  Screen G - (Drawn G * Drawn A) / 255</w:t>
-      </w:r>
-    </w:p>
-    <w:p>
-      <w:pPr>
-        <w:spacing w:after="0"/>
-        <w:ind w:left="284"/>
-        <w:jc w:val="both"/>
+        <w:t xml:space="preserve">Buffer </w:t>
+      </w:r>
+      <w:r>
         <w:rPr>
           <w:rFonts w:ascii="Consolas" w:hAnsi="Consolas"/>
           <w:sz w:val="24"/>
           <w:szCs w:val="24"/>
           <w:lang w:val="en-US"/>
         </w:rPr>
-      </w:pPr>
-      <w:r>
+        <w:t>R - (Drawn R * Drawn A) / 255</w:t>
+      </w:r>
+    </w:p>
+    <w:p>
+      <w:pPr>
+        <w:spacing w:after="0"/>
+        <w:ind w:left="284"/>
+        <w:jc w:val="both"/>
         <w:rPr>
           <w:rFonts w:ascii="Consolas" w:hAnsi="Consolas"/>
           <w:sz w:val="24"/>
           <w:szCs w:val="24"/>
           <w:lang w:val="en-US"/>
         </w:rPr>
-        <w:t>Screen B =  Screen B - (Drawn B * Drawn A) / 255</w:t>
+      </w:pPr>
+      <w:r>
+        <w:rPr>
+          <w:rFonts w:ascii="Consolas" w:hAnsi="Consolas"/>
+          <w:sz w:val="24"/>
+          <w:szCs w:val="24"/>
+          <w:lang w:val="en-US"/>
+        </w:rPr>
+        <w:t xml:space="preserve">Buffer </w:t>
+      </w:r>
+      <w:r>
+        <w:rPr>
+          <w:rFonts w:ascii="Consolas" w:hAnsi="Consolas"/>
+          <w:sz w:val="24"/>
+          <w:szCs w:val="24"/>
+          <w:lang w:val="en-US"/>
+        </w:rPr>
+        <w:t xml:space="preserve">G =  </w:t>
+      </w:r>
+      <w:r>
+        <w:rPr>
+          <w:rFonts w:ascii="Consolas" w:hAnsi="Consolas"/>
+          <w:sz w:val="24"/>
+          <w:szCs w:val="24"/>
+          <w:lang w:val="en-US"/>
+        </w:rPr>
+        <w:t xml:space="preserve">Buffer </w:t>
+      </w:r>
+      <w:r>
+        <w:rPr>
+          <w:rFonts w:ascii="Consolas" w:hAnsi="Consolas"/>
+          <w:sz w:val="24"/>
+          <w:szCs w:val="24"/>
+          <w:lang w:val="en-US"/>
+        </w:rPr>
+        <w:t>G - (Drawn G * Drawn A) / 255</w:t>
+      </w:r>
+    </w:p>
+    <w:p>
+      <w:pPr>
+        <w:spacing w:after="0"/>
+        <w:ind w:left="284"/>
+        <w:jc w:val="both"/>
+        <w:rPr>
+          <w:rFonts w:ascii="Consolas" w:hAnsi="Consolas"/>
+          <w:sz w:val="24"/>
+          <w:szCs w:val="24"/>
+          <w:lang w:val="en-US"/>
+        </w:rPr>
+      </w:pPr>
+      <w:r>
+        <w:rPr>
+          <w:rFonts w:ascii="Consolas" w:hAnsi="Consolas"/>
+          <w:sz w:val="24"/>
+          <w:szCs w:val="24"/>
+          <w:lang w:val="en-US"/>
+        </w:rPr>
+        <w:t xml:space="preserve">Buffer </w:t>
+      </w:r>
+      <w:r>
+        <w:rPr>
+          <w:rFonts w:ascii="Consolas" w:hAnsi="Consolas"/>
+          <w:sz w:val="24"/>
+          <w:szCs w:val="24"/>
+          <w:lang w:val="en-US"/>
+        </w:rPr>
+        <w:t xml:space="preserve">B =  </w:t>
+      </w:r>
+      <w:r>
+        <w:rPr>
+          <w:rFonts w:ascii="Consolas" w:hAnsi="Consolas"/>
+          <w:sz w:val="24"/>
+          <w:szCs w:val="24"/>
+          <w:lang w:val="en-US"/>
+        </w:rPr>
+        <w:t xml:space="preserve">Buffer </w:t>
+      </w:r>
+      <w:r>
+        <w:rPr>
+          <w:rFonts w:ascii="Consolas" w:hAnsi="Consolas"/>
+          <w:sz w:val="24"/>
+          <w:szCs w:val="24"/>
+          <w:lang w:val="en-US"/>
+        </w:rPr>
+        <w:t>B - (Drawn B * Drawn A) / 255</w:t>
       </w:r>
     </w:p>
     <w:p>
@@ -9576,7 +9689,7 @@
       <w:pPr>
         <w:pStyle w:val="Ttulo2"/>
       </w:pPr>
-      <w:bookmarkStart w:id="8" w:name="_Toc106124774"/>
+      <w:bookmarkStart w:id="8" w:name="_Toc154494388"/>
       <w:r>
         <w:t>7</w:t>
       </w:r>
@@ -10608,7 +10721,19 @@
         <w:rPr>
           <w:lang w:val="en-US"/>
         </w:rPr>
-        <w:t>Checking performance for a command</w:t>
+        <w:t xml:space="preserve">Checking </w:t>
+      </w:r>
+      <w:r>
+        <w:rPr>
+          <w:lang w:val="en-US"/>
+        </w:rPr>
+        <w:t>consumption</w:t>
+      </w:r>
+      <w:r>
+        <w:rPr>
+          <w:lang w:val="en-US"/>
+        </w:rPr>
+        <w:t xml:space="preserve"> for a command</w:t>
       </w:r>
     </w:p>
     <w:p>
@@ -11023,7 +11148,7 @@
       <w:pPr>
         <w:pStyle w:val="Ttulo2"/>
       </w:pPr>
-      <w:bookmarkStart w:id="9" w:name="_Toc106124775"/>
+      <w:bookmarkStart w:id="9" w:name="_Toc154494389"/>
       <w:r>
         <w:t>8</w:t>
       </w:r>
@@ -15388,7 +15513,7 @@
       <w:pPr>
         <w:pStyle w:val="Ttulo2"/>
       </w:pPr>
-      <w:bookmarkStart w:id="10" w:name="_Toc106124776"/>
+      <w:bookmarkStart w:id="10" w:name="_Toc154494390"/>
       <w:r>
         <w:t>9</w:t>
       </w:r>
@@ -19116,7 +19241,7 @@
           <w:rFonts w:ascii="Bookman Old Style" w:hAnsi="Bookman Old Style"/>
           <w:lang w:val="en-US"/>
         </w:rPr>
-        <w:t xml:space="preserve">The GPU will check if the received value corresponds to a currently valid blending mode. In case it is not, the request will be ignored. For valid values, </w:t>
+        <w:t xml:space="preserve">The GPU will check if the received value corresponds to a valid blending mode. In case it is not, the request will be ignored. For valid values, </w:t>
       </w:r>
       <w:r>
         <w:rPr>
@@ -19943,7 +20068,19 @@
         <w:rPr>
           <w:lang w:val="en-US"/>
         </w:rPr>
-        <w:t>Region Min X port</w:t>
+        <w:t xml:space="preserve">Drawing </w:t>
+      </w:r>
+      <w:r>
+        <w:rPr>
+          <w:lang w:val="en-US"/>
+        </w:rPr>
+        <w:t>Angle</w:t>
+      </w:r>
+      <w:r>
+        <w:rPr>
+          <w:lang w:val="en-US"/>
+        </w:rPr>
+        <w:t xml:space="preserve"> port</w:t>
       </w:r>
     </w:p>
     <w:p>
@@ -19977,7 +20114,21 @@
           <w:rFonts w:ascii="Bookman Old Style" w:hAnsi="Bookman Old Style"/>
           <w:lang w:val="en-US"/>
         </w:rPr>
-        <w:t>The GPU will provide the current value of the internal variable “Region minimum X” associated to the currently selected region ID, for the currently selected texture ID.</w:t>
+        <w:t xml:space="preserve">The GPU will provide the current value of the internal variable “Drawing </w:t>
+      </w:r>
+      <w:r>
+        <w:rPr>
+          <w:rFonts w:ascii="Bookman Old Style" w:hAnsi="Bookman Old Style"/>
+          <w:lang w:val="en-US"/>
+        </w:rPr>
+        <w:t>angle</w:t>
+      </w:r>
+      <w:r>
+        <w:rPr>
+          <w:rFonts w:ascii="Bookman Old Style" w:hAnsi="Bookman Old Style"/>
+          <w:lang w:val="en-US"/>
+        </w:rPr>
+        <w:t>”.</w:t>
       </w:r>
     </w:p>
     <w:p>
@@ -20022,7 +20173,63 @@
           <w:rFonts w:ascii="Bookman Old Style" w:hAnsi="Bookman Old Style"/>
           <w:lang w:val="en-US"/>
         </w:rPr>
-        <w:t>The GPU will check if the received value is out of range for the internal variable “Region minimum X” and, if it is, it will be clamped to range limits. The resulting value will then overwrite the internal variable “Region minimum X” associated to the currently selected region ID, for the currently selected texture ID. This will immediately cause next region drawing operations to apply the new left limit for the selected region.</w:t>
+        <w:t xml:space="preserve">The GPU will check if the received value is out of range for the internal variable “Drawing </w:t>
+      </w:r>
+      <w:r>
+        <w:rPr>
+          <w:rFonts w:ascii="Bookman Old Style" w:hAnsi="Bookman Old Style"/>
+          <w:lang w:val="en-US"/>
+        </w:rPr>
+        <w:t>angle</w:t>
+      </w:r>
+      <w:r>
+        <w:rPr>
+          <w:rFonts w:ascii="Bookman Old Style" w:hAnsi="Bookman Old Style"/>
+          <w:lang w:val="en-US"/>
+        </w:rPr>
+        <w:t xml:space="preserve">” and, if it is, it will be clamped to range limits. The resulting value will then overwrite the internal variable “Drawing </w:t>
+      </w:r>
+      <w:r>
+        <w:rPr>
+          <w:rFonts w:ascii="Bookman Old Style" w:hAnsi="Bookman Old Style"/>
+          <w:lang w:val="en-US"/>
+        </w:rPr>
+        <w:t>angle</w:t>
+      </w:r>
+      <w:r>
+        <w:rPr>
+          <w:rFonts w:ascii="Bookman Old Style" w:hAnsi="Bookman Old Style"/>
+          <w:lang w:val="en-US"/>
+        </w:rPr>
+        <w:t xml:space="preserve">”. This will immediately cause next drawing operations with </w:t>
+      </w:r>
+      <w:r>
+        <w:rPr>
+          <w:rFonts w:ascii="Bookman Old Style" w:hAnsi="Bookman Old Style"/>
+          <w:lang w:val="en-US"/>
+        </w:rPr>
+        <w:t>rotation</w:t>
+      </w:r>
+      <w:r>
+        <w:rPr>
+          <w:rFonts w:ascii="Bookman Old Style" w:hAnsi="Bookman Old Style"/>
+          <w:lang w:val="en-US"/>
+        </w:rPr>
+        <w:t xml:space="preserve"> enabled to apply the new drawing </w:t>
+      </w:r>
+      <w:r>
+        <w:rPr>
+          <w:rFonts w:ascii="Bookman Old Style" w:hAnsi="Bookman Old Style"/>
+          <w:lang w:val="en-US"/>
+        </w:rPr>
+        <w:t>angle</w:t>
+      </w:r>
+      <w:r>
+        <w:rPr>
+          <w:rFonts w:ascii="Bookman Old Style" w:hAnsi="Bookman Old Style"/>
+          <w:lang w:val="en-US"/>
+        </w:rPr>
+        <w:t>.</w:t>
       </w:r>
     </w:p>
     <w:p>
@@ -20059,7 +20266,7 @@
         <w:rPr>
           <w:lang w:val="en-US"/>
         </w:rPr>
-        <w:t>Region Min Y port</w:t>
+        <w:t>Region Min X port</w:t>
       </w:r>
     </w:p>
     <w:p>
@@ -20093,7 +20300,7 @@
           <w:rFonts w:ascii="Bookman Old Style" w:hAnsi="Bookman Old Style"/>
           <w:lang w:val="en-US"/>
         </w:rPr>
-        <w:t>The GPU will provide the current value of the internal variable “Region minimum Y” associated to the currently selected region ID, for the currently selected texture ID.</w:t>
+        <w:t>The GPU will provide the current value of the internal variable “Region minimum X” associated to the currently selected region ID, for the currently selected texture ID.</w:t>
       </w:r>
     </w:p>
     <w:p>
@@ -20137,7 +20344,7 @@
           <w:rFonts w:ascii="Bookman Old Style" w:hAnsi="Bookman Old Style"/>
           <w:lang w:val="en-US"/>
         </w:rPr>
-        <w:t>The GPU will check if the received value is out of range for the internal variable “Region minimum Y” and, if it is, it will be clamped to range limits. The resulting value will then overwrite the internal variable “Region minimum Y” associated to the currently selected region ID, for the currently selected texture ID. This will immediately cause next region drawing operations to apply the new top limit for the selected region.</w:t>
+        <w:t>The GPU will check if the received value is out of range for the internal variable “Region minimum X” and, if it is, it will be clamped to range limits. The resulting value will then overwrite the internal variable “Region minimum X” associated to the currently selected region ID, for the currently selected texture ID. This will immediately cause next region drawing operations to apply the new left limit for the selected region.</w:t>
       </w:r>
     </w:p>
     <w:p>
@@ -20174,7 +20381,7 @@
         <w:rPr>
           <w:lang w:val="en-US"/>
         </w:rPr>
-        <w:t>Region Max X port</w:t>
+        <w:t>Region Min Y port</w:t>
       </w:r>
     </w:p>
     <w:p>
@@ -20208,7 +20415,7 @@
           <w:rFonts w:ascii="Bookman Old Style" w:hAnsi="Bookman Old Style"/>
           <w:lang w:val="en-US"/>
         </w:rPr>
-        <w:t>The GPU will provide the current value of the internal variable “Region maximum X” associated to the currently selected region ID, for the currently selected texture ID.</w:t>
+        <w:t>The GPU will provide the current value of the internal variable “Region minimum Y” associated to the currently selected region ID, for the currently selected texture ID.</w:t>
       </w:r>
     </w:p>
     <w:p>
@@ -20252,7 +20459,7 @@
           <w:rFonts w:ascii="Bookman Old Style" w:hAnsi="Bookman Old Style"/>
           <w:lang w:val="en-US"/>
         </w:rPr>
-        <w:t>The GPU will check if the received value is out of range for the internal variable “Region maximum X” and, if it is, it will be clamped to range limits. The resulting value will then overwrite the internal variable “Region maximum X” associated to the currently selected region ID, for the currently selected texture ID. This will immediately cause next region drawing operations to apply the new right limit for the selected region.</w:t>
+        <w:t>The GPU will check if the received value is out of range for the internal variable “Region minimum Y” and, if it is, it will be clamped to range limits. The resulting value will then overwrite the internal variable “Region minimum Y” associated to the currently selected region ID, for the currently selected texture ID. This will immediately cause next region drawing operations to apply the new top limit for the selected region.</w:t>
       </w:r>
     </w:p>
     <w:p>
@@ -20289,7 +20496,7 @@
         <w:rPr>
           <w:lang w:val="en-US"/>
         </w:rPr>
-        <w:t>Region Max Y port</w:t>
+        <w:t>Region Max X port</w:t>
       </w:r>
     </w:p>
     <w:p>
@@ -20323,7 +20530,7 @@
           <w:rFonts w:ascii="Bookman Old Style" w:hAnsi="Bookman Old Style"/>
           <w:lang w:val="en-US"/>
         </w:rPr>
-        <w:t>The GPU will provide the current value of the internal variable “Region maximum Y” associated to the currently selected region ID, for the currently selected texture ID.</w:t>
+        <w:t>The GPU will provide the current value of the internal variable “Region maximum X” associated to the currently selected region ID, for the currently selected texture ID.</w:t>
       </w:r>
     </w:p>
     <w:p>
@@ -20368,7 +20575,7 @@
           <w:rFonts w:ascii="Bookman Old Style" w:hAnsi="Bookman Old Style"/>
           <w:lang w:val="en-US"/>
         </w:rPr>
-        <w:t>The GPU will check if the received value is out of range for the internal variable “Region maximum Y” and, if it is, it will be clamped to range limits. The resulting value will then overwrite the internal variable “Region maximum Y” associated to the currently selected region ID, for the currently selected texture ID. This will immediately cause next region drawing operations to apply the new bottom limit for the selected region.</w:t>
+        <w:t>The GPU will check if the received value is out of range for the internal variable “Region maximum X” and, if it is, it will be clamped to range limits. The resulting value will then overwrite the internal variable “Region maximum X” associated to the currently selected region ID, for the currently selected texture ID. This will immediately cause next region drawing operations to apply the new right limit for the selected region.</w:t>
       </w:r>
     </w:p>
     <w:p>
@@ -20405,7 +20612,7 @@
         <w:rPr>
           <w:lang w:val="en-US"/>
         </w:rPr>
-        <w:t>Region Hotspot X port</w:t>
+        <w:t>Region Max Y port</w:t>
       </w:r>
     </w:p>
     <w:p>
@@ -20439,7 +20646,7 @@
           <w:rFonts w:ascii="Bookman Old Style" w:hAnsi="Bookman Old Style"/>
           <w:lang w:val="en-US"/>
         </w:rPr>
-        <w:t>The GPU will provide the current value of the internal variable “Region hotspot X” associated to the currently selected region ID, for the currently selected texture ID.</w:t>
+        <w:t>The GPU will provide the current value of the internal variable “Region maximum Y” associated to the currently selected region ID, for the currently selected texture ID.</w:t>
       </w:r>
     </w:p>
     <w:p>
@@ -20483,7 +20690,7 @@
           <w:rFonts w:ascii="Bookman Old Style" w:hAnsi="Bookman Old Style"/>
           <w:lang w:val="en-US"/>
         </w:rPr>
-        <w:t>The GPU will check if the received value is out of range for the internal variable “Region hotspot X” and, if it is, it will be clamped to range limits. The resulting value will then overwrite the internal variable “Region hotspot X” associated to the currently selected region ID, for the currently selected texture ID. This will immediately cause next region drawing operations to apply the new hotspot position for the selected region.</w:t>
+        <w:t>The GPU will check if the received value is out of range for the internal variable “Region maximum Y” and, if it is, it will be clamped to range limits. The resulting value will then overwrite the internal variable “Region maximum Y” associated to the currently selected region ID, for the currently selected texture ID. This will immediately cause next region drawing operations to apply the new bottom limit for the selected region.</w:t>
       </w:r>
     </w:p>
     <w:p>
@@ -20520,6 +20727,121 @@
         <w:rPr>
           <w:lang w:val="en-US"/>
         </w:rPr>
+        <w:t>Region Hotspot X port</w:t>
+      </w:r>
+    </w:p>
+    <w:p>
+      <w:pPr>
+        <w:pStyle w:val="Ttulo4"/>
+      </w:pPr>
+      <w:r>
+        <w:t xml:space="preserve">On </w:t>
+      </w:r>
+      <w:r>
+        <w:rPr>
+          <w:color w:val="008000"/>
+        </w:rPr>
+        <w:t>read</w:t>
+      </w:r>
+      <w:r>
+        <w:t xml:space="preserve"> requests:</w:t>
+      </w:r>
+    </w:p>
+    <w:p>
+      <w:pPr>
+        <w:spacing w:after="0"/>
+        <w:jc w:val="both"/>
+        <w:rPr>
+          <w:rFonts w:ascii="Bookman Old Style" w:hAnsi="Bookman Old Style"/>
+          <w:lang w:val="en-US"/>
+        </w:rPr>
+      </w:pPr>
+      <w:r>
+        <w:rPr>
+          <w:rFonts w:ascii="Bookman Old Style" w:hAnsi="Bookman Old Style"/>
+          <w:lang w:val="en-US"/>
+        </w:rPr>
+        <w:t>The GPU will provide the current value of the internal variable “Region hotspot X” associated to the currently selected region ID, for the currently selected texture ID.</w:t>
+      </w:r>
+    </w:p>
+    <w:p>
+      <w:pPr>
+        <w:spacing w:after="0"/>
+        <w:jc w:val="both"/>
+        <w:rPr>
+          <w:rFonts w:ascii="Bookman Old Style" w:hAnsi="Bookman Old Style"/>
+          <w:lang w:val="en-US"/>
+        </w:rPr>
+      </w:pPr>
+    </w:p>
+    <w:p>
+      <w:pPr>
+        <w:pStyle w:val="Ttulo4"/>
+      </w:pPr>
+      <w:r>
+        <w:t xml:space="preserve">On </w:t>
+      </w:r>
+      <w:r>
+        <w:rPr>
+          <w:color w:val="C00000"/>
+        </w:rPr>
+        <w:t>write</w:t>
+      </w:r>
+      <w:r>
+        <w:t xml:space="preserve"> requests:</w:t>
+      </w:r>
+    </w:p>
+    <w:p>
+      <w:pPr>
+        <w:spacing w:after="0"/>
+        <w:jc w:val="both"/>
+        <w:rPr>
+          <w:rFonts w:ascii="Bookman Old Style" w:hAnsi="Bookman Old Style"/>
+          <w:lang w:val="en-US"/>
+        </w:rPr>
+      </w:pPr>
+      <w:r>
+        <w:rPr>
+          <w:rFonts w:ascii="Bookman Old Style" w:hAnsi="Bookman Old Style"/>
+          <w:lang w:val="en-US"/>
+        </w:rPr>
+        <w:t>The GPU will check if the received value is out of range for the internal variable “Region hotspot X” and, if it is, it will be clamped to range limits. The resulting value will then overwrite the internal variable “Region hotspot X” associated to the currently selected region ID, for the currently selected texture ID. This will immediately cause next region drawing operations to apply the new hotspot position for the selected region.</w:t>
+      </w:r>
+    </w:p>
+    <w:p>
+      <w:pPr>
+        <w:spacing w:after="0"/>
+        <w:jc w:val="both"/>
+        <w:rPr>
+          <w:rFonts w:ascii="Bookman Old Style" w:hAnsi="Bookman Old Style"/>
+          <w:lang w:val="en-US"/>
+        </w:rPr>
+      </w:pPr>
+    </w:p>
+    <w:p>
+      <w:pPr>
+        <w:spacing w:after="0"/>
+        <w:jc w:val="both"/>
+        <w:rPr>
+          <w:rFonts w:ascii="Bookman Old Style" w:hAnsi="Bookman Old Style"/>
+          <w:lang w:val="en-US"/>
+        </w:rPr>
+      </w:pPr>
+    </w:p>
+    <w:p>
+      <w:pPr>
+        <w:pStyle w:val="Ttulo3"/>
+        <w:pBdr>
+          <w:top w:val="single" w:sz="4" w:space="1" w:color="auto"/>
+        </w:pBdr>
+        <w:rPr>
+          <w:lang w:val="en-US"/>
+        </w:rPr>
+      </w:pPr>
+      <w:r>
+        <w:rPr>
+          <w:lang w:val="en-US"/>
+        </w:rPr>
         <w:t>Region Hotspot Y port</w:t>
       </w:r>
     </w:p>
@@ -20572,6 +20894,7 @@
         <w:pStyle w:val="Ttulo4"/>
       </w:pPr>
       <w:r>
+        <w:lastRenderedPageBreak/>
         <w:t xml:space="preserve">On </w:t>
       </w:r>
       <w:r>
@@ -20625,7 +20948,7 @@
       <w:pPr>
         <w:pStyle w:val="Ttulo2"/>
       </w:pPr>
-      <w:bookmarkStart w:id="11" w:name="_Toc106124777"/>
+      <w:bookmarkStart w:id="11" w:name="_Toc154494391"/>
       <w:r>
         <w:t>10</w:t>
       </w:r>
@@ -20654,7 +20977,49 @@
           <w:rFonts w:ascii="Bookman Old Style" w:hAnsi="Bookman Old Style"/>
           <w:lang w:val="en-US"/>
         </w:rPr>
-        <w:t xml:space="preserve">GPU commands are drawing operations that can be requested by the CPU, by sending a value to the GPU Command port. </w:t>
+        <w:t>GPU commands are drawing operations that can be requested by the CPU, by sending a value to the GPU</w:t>
+      </w:r>
+      <w:r>
+        <w:rPr>
+          <w:rFonts w:ascii="Bookman Old Style" w:hAnsi="Bookman Old Style"/>
+          <w:lang w:val="en-US"/>
+        </w:rPr>
+        <w:t>’s</w:t>
+      </w:r>
+      <w:r>
+        <w:rPr>
+          <w:rFonts w:ascii="Bookman Old Style" w:hAnsi="Bookman Old Style"/>
+          <w:lang w:val="en-US"/>
+        </w:rPr>
+        <w:t xml:space="preserve"> </w:t>
+      </w:r>
+      <w:r>
+        <w:rPr>
+          <w:rFonts w:ascii="Bookman Old Style" w:hAnsi="Bookman Old Style"/>
+          <w:lang w:val="en-US"/>
+        </w:rPr>
+        <w:t>“</w:t>
+      </w:r>
+      <w:r>
+        <w:rPr>
+          <w:rFonts w:ascii="Bookman Old Style" w:hAnsi="Bookman Old Style"/>
+          <w:lang w:val="en-US"/>
+        </w:rPr>
+        <w:t>Command</w:t>
+      </w:r>
+      <w:r>
+        <w:rPr>
+          <w:rFonts w:ascii="Bookman Old Style" w:hAnsi="Bookman Old Style"/>
+          <w:lang w:val="en-US"/>
+        </w:rPr>
+        <w:t>”</w:t>
+      </w:r>
+      <w:r>
+        <w:rPr>
+          <w:rFonts w:ascii="Bookman Old Style" w:hAnsi="Bookman Old Style"/>
+          <w:lang w:val="en-US"/>
+        </w:rPr>
+        <w:t xml:space="preserve"> port. </w:t>
       </w:r>
       <w:r>
         <w:rPr>
@@ -20746,6 +21111,16 @@
         </w:rPr>
         <w:t>.</w:t>
       </w:r>
+    </w:p>
+    <w:p>
+      <w:pPr>
+        <w:spacing w:after="0"/>
+        <w:jc w:val="both"/>
+        <w:rPr>
+          <w:rFonts w:ascii="Bookman Old Style" w:hAnsi="Bookman Old Style"/>
+          <w:lang w:val="en-US"/>
+        </w:rPr>
+      </w:pPr>
     </w:p>
     <w:tbl>
       <w:tblPr>
@@ -20790,7 +21165,6 @@
                 <w:color w:val="365F91" w:themeColor="accent1" w:themeShade="BF"/>
                 <w:lang w:val="en-US"/>
               </w:rPr>
-              <w:lastRenderedPageBreak/>
               <w:t>Command name</w:t>
             </w:r>
           </w:p>
@@ -21580,34 +21954,62 @@
           <w:rFonts w:ascii="Bookman Old Style" w:hAnsi="Bookman Old Style"/>
           <w:lang w:val="en-US"/>
         </w:rPr>
-        <w:t>As a first step, the GPU will check if the requested write value corresponds to one of the valid commands listed above. If it does not, the request will be ignored and no more processing will be done.</w:t>
-      </w:r>
-    </w:p>
-    <w:p>
-      <w:pPr>
-        <w:spacing w:after="0"/>
-        <w:jc w:val="both"/>
-        <w:rPr>
-          <w:rFonts w:ascii="Bookman Old Style" w:hAnsi="Bookman Old Style"/>
-          <w:lang w:val="en-US"/>
-        </w:rPr>
-      </w:pPr>
-    </w:p>
-    <w:p>
-      <w:pPr>
-        <w:spacing w:after="0"/>
-        <w:jc w:val="both"/>
-        <w:rPr>
-          <w:rFonts w:ascii="Bookman Old Style" w:hAnsi="Bookman Old Style"/>
-          <w:lang w:val="en-US"/>
-        </w:rPr>
-      </w:pPr>
-      <w:r>
-        <w:rPr>
-          <w:rFonts w:ascii="Bookman Old Style" w:hAnsi="Bookman Old Style"/>
-          <w:lang w:val="en-US"/>
-        </w:rPr>
-        <w:t>Following this, the GPU will check whether the current remaining pixels are enough to perform the requested operation, as described in section 7 (GPU performance).</w:t>
+        <w:t xml:space="preserve">As a first step, the GPU will check if the requested write value corresponds to one of the valid commands listed above. If it does not, the request will be ignored and </w:t>
+      </w:r>
+      <w:r>
+        <w:rPr>
+          <w:rFonts w:ascii="Bookman Old Style" w:hAnsi="Bookman Old Style"/>
+          <w:lang w:val="en-US"/>
+        </w:rPr>
+        <w:t>its processing will be stopped</w:t>
+      </w:r>
+      <w:r>
+        <w:rPr>
+          <w:rFonts w:ascii="Bookman Old Style" w:hAnsi="Bookman Old Style"/>
+          <w:lang w:val="en-US"/>
+        </w:rPr>
+        <w:t>.</w:t>
+      </w:r>
+    </w:p>
+    <w:p>
+      <w:pPr>
+        <w:spacing w:after="0"/>
+        <w:jc w:val="both"/>
+        <w:rPr>
+          <w:rFonts w:ascii="Bookman Old Style" w:hAnsi="Bookman Old Style"/>
+          <w:lang w:val="en-US"/>
+        </w:rPr>
+      </w:pPr>
+    </w:p>
+    <w:p>
+      <w:pPr>
+        <w:spacing w:after="0"/>
+        <w:jc w:val="both"/>
+        <w:rPr>
+          <w:rFonts w:ascii="Bookman Old Style" w:hAnsi="Bookman Old Style"/>
+          <w:lang w:val="en-US"/>
+        </w:rPr>
+      </w:pPr>
+      <w:r>
+        <w:rPr>
+          <w:rFonts w:ascii="Bookman Old Style" w:hAnsi="Bookman Old Style"/>
+          <w:lang w:val="en-US"/>
+        </w:rPr>
+        <w:t xml:space="preserve">Following this, the GPU will check whether the current remaining pixels are enough to perform the requested </w:t>
+      </w:r>
+      <w:r>
+        <w:rPr>
+          <w:rFonts w:ascii="Bookman Old Style" w:hAnsi="Bookman Old Style"/>
+          <w:lang w:val="en-US"/>
+        </w:rPr>
+        <w:t>command</w:t>
+      </w:r>
+      <w:r>
+        <w:rPr>
+          <w:rFonts w:ascii="Bookman Old Style" w:hAnsi="Bookman Old Style"/>
+          <w:lang w:val="en-US"/>
+        </w:rPr>
+        <w:t>, as described in section 7 (GPU performance).</w:t>
       </w:r>
     </w:p>
     <w:p>
@@ -21729,16 +22131,6 @@
     </w:p>
     <w:p>
       <w:pPr>
-        <w:spacing w:after="0"/>
-        <w:jc w:val="both"/>
-        <w:rPr>
-          <w:rFonts w:ascii="Bookman Old Style" w:hAnsi="Bookman Old Style"/>
-          <w:lang w:val="en-US"/>
-        </w:rPr>
-      </w:pPr>
-    </w:p>
-    <w:p>
-      <w:pPr>
         <w:pStyle w:val="Ttulo3"/>
         <w:rPr>
           <w:lang w:val="en-US"/>
@@ -21748,6 +22140,7 @@
         <w:rPr>
           <w:lang w:val="en-US"/>
         </w:rPr>
+        <w:lastRenderedPageBreak/>
         <w:t>10.</w:t>
       </w:r>
       <w:r>
@@ -22036,6 +22429,16 @@
     </w:p>
     <w:p>
       <w:pPr>
+        <w:spacing w:after="0"/>
+        <w:jc w:val="both"/>
+        <w:rPr>
+          <w:rFonts w:ascii="Bookman Old Style" w:hAnsi="Bookman Old Style"/>
+          <w:lang w:val="en-US"/>
+        </w:rPr>
+      </w:pPr>
+    </w:p>
+    <w:p>
+      <w:pPr>
         <w:pStyle w:val="Ttulo3"/>
         <w:rPr>
           <w:lang w:val="en-US"/>
@@ -22045,425 +22448,432 @@
         <w:rPr>
           <w:lang w:val="en-US"/>
         </w:rPr>
+        <w:t>10.</w:t>
+      </w:r>
+      <w:r>
+        <w:rPr>
+          <w:lang w:val="en-US"/>
+        </w:rPr>
+        <w:t>4</w:t>
+      </w:r>
+      <w:r>
+        <w:rPr>
+          <w:lang w:val="en-US"/>
+        </w:rPr>
+        <w:t xml:space="preserve"> Draw Region Zoomed command</w:t>
+      </w:r>
+    </w:p>
+    <w:p>
+      <w:pPr>
+        <w:spacing w:after="0"/>
+        <w:jc w:val="both"/>
+        <w:rPr>
+          <w:rFonts w:ascii="Bookman Old Style" w:hAnsi="Bookman Old Style"/>
+          <w:lang w:val="en-US"/>
+        </w:rPr>
+      </w:pPr>
+      <w:r>
+        <w:rPr>
+          <w:rFonts w:ascii="Bookman Old Style" w:hAnsi="Bookman Old Style"/>
+          <w:lang w:val="en-US"/>
+        </w:rPr>
+        <w:t xml:space="preserve">Processing will be the same as in </w:t>
+      </w:r>
+      <w:r>
+        <w:rPr>
+          <w:rFonts w:ascii="Bookman Old Style" w:hAnsi="Bookman Old Style"/>
+          <w:lang w:val="en-US"/>
+        </w:rPr>
+        <w:t xml:space="preserve">command </w:t>
+      </w:r>
+      <w:r>
+        <w:rPr>
+          <w:rFonts w:ascii="Bookman Old Style" w:hAnsi="Bookman Old Style"/>
+          <w:lang w:val="en-US"/>
+        </w:rPr>
+        <w:t>“Draw Region”, but the drawn region will also be scaled. The scaling factors along X and Y will be the current values of “Drawing scale X” and “Drawing scale Y”</w:t>
+      </w:r>
+      <w:r>
+        <w:rPr>
+          <w:rFonts w:ascii="Bookman Old Style" w:hAnsi="Bookman Old Style"/>
+          <w:lang w:val="en-US"/>
+        </w:rPr>
+        <w:t xml:space="preserve"> variables</w:t>
+      </w:r>
+      <w:r>
+        <w:rPr>
+          <w:rFonts w:ascii="Bookman Old Style" w:hAnsi="Bookman Old Style"/>
+          <w:lang w:val="en-US"/>
+        </w:rPr>
+        <w:t>, respectively.</w:t>
+      </w:r>
+      <w:r>
+        <w:rPr>
+          <w:rFonts w:ascii="Bookman Old Style" w:hAnsi="Bookman Old Style"/>
+          <w:lang w:val="en-US"/>
+        </w:rPr>
+        <w:t xml:space="preserve"> Negative scale factors along X or Y result in a mirror effect in that dimension.</w:t>
+      </w:r>
+    </w:p>
+    <w:p>
+      <w:pPr>
+        <w:spacing w:after="0"/>
+        <w:jc w:val="both"/>
+        <w:rPr>
+          <w:rFonts w:ascii="Bookman Old Style" w:hAnsi="Bookman Old Style"/>
+          <w:lang w:val="en-US"/>
+        </w:rPr>
+      </w:pPr>
+    </w:p>
+    <w:p>
+      <w:pPr>
+        <w:spacing w:after="0"/>
+        <w:jc w:val="both"/>
+        <w:rPr>
+          <w:rFonts w:ascii="Bookman Old Style" w:hAnsi="Bookman Old Style"/>
+          <w:lang w:val="en-US"/>
+        </w:rPr>
+      </w:pPr>
+      <w:r>
+        <w:rPr>
+          <w:rFonts w:ascii="Bookman Old Style" w:hAnsi="Bookman Old Style"/>
+          <w:lang w:val="en-US"/>
+        </w:rPr>
+        <w:t>Scaling will be done such that</w:t>
+      </w:r>
+      <w:r>
+        <w:rPr>
+          <w:rFonts w:ascii="Bookman Old Style" w:hAnsi="Bookman Old Style"/>
+          <w:lang w:val="en-US"/>
+        </w:rPr>
+        <w:t>, for any scale factors,</w:t>
+      </w:r>
+      <w:r>
+        <w:rPr>
+          <w:rFonts w:ascii="Bookman Old Style" w:hAnsi="Bookman Old Style"/>
+          <w:lang w:val="en-US"/>
+        </w:rPr>
+        <w:t xml:space="preserve"> the region’s hotspot keeps being drawn at GPU drawing </w:t>
+      </w:r>
+      <w:r>
+        <w:rPr>
+          <w:rFonts w:ascii="Bookman Old Style" w:hAnsi="Bookman Old Style"/>
+          <w:lang w:val="en-US"/>
+        </w:rPr>
+        <w:t>position</w:t>
+      </w:r>
+      <w:r>
+        <w:rPr>
+          <w:rFonts w:ascii="Bookman Old Style" w:hAnsi="Bookman Old Style"/>
+          <w:lang w:val="en-US"/>
+        </w:rPr>
+        <w:t xml:space="preserve"> within the drawing buffer.</w:t>
+      </w:r>
+    </w:p>
+    <w:p>
+      <w:pPr>
+        <w:spacing w:after="0"/>
+        <w:jc w:val="both"/>
+        <w:rPr>
+          <w:rFonts w:ascii="Bookman Old Style" w:hAnsi="Bookman Old Style"/>
+          <w:lang w:val="en-US"/>
+        </w:rPr>
+      </w:pPr>
+    </w:p>
+    <w:p>
+      <w:pPr>
+        <w:pStyle w:val="Ttulo3"/>
+        <w:rPr>
+          <w:lang w:val="en-US"/>
+        </w:rPr>
+      </w:pPr>
+      <w:r>
+        <w:rPr>
+          <w:lang w:val="en-US"/>
+        </w:rPr>
+        <w:t>10.5 Draw Region Rotated command</w:t>
+      </w:r>
+    </w:p>
+    <w:p>
+      <w:pPr>
+        <w:spacing w:after="0"/>
+        <w:jc w:val="both"/>
+        <w:rPr>
+          <w:rFonts w:ascii="Bookman Old Style" w:hAnsi="Bookman Old Style"/>
+          <w:lang w:val="en-US"/>
+        </w:rPr>
+      </w:pPr>
+      <w:r>
+        <w:rPr>
+          <w:rFonts w:ascii="Bookman Old Style" w:hAnsi="Bookman Old Style"/>
+          <w:lang w:val="en-US"/>
+        </w:rPr>
+        <w:t xml:space="preserve">Processing will be the same as in </w:t>
+      </w:r>
+      <w:r>
+        <w:rPr>
+          <w:rFonts w:ascii="Bookman Old Style" w:hAnsi="Bookman Old Style"/>
+          <w:lang w:val="en-US"/>
+        </w:rPr>
+        <w:t xml:space="preserve">command </w:t>
+      </w:r>
+      <w:r>
+        <w:rPr>
+          <w:rFonts w:ascii="Bookman Old Style" w:hAnsi="Bookman Old Style"/>
+          <w:lang w:val="en-US"/>
+        </w:rPr>
+        <w:t xml:space="preserve">“Draw Region”, but the drawn region will also be rotated. The rotation angle will be the current value of “Drawing angle” variable. It is interpreted in radians, and positive angles </w:t>
+      </w:r>
+      <w:r>
+        <w:rPr>
+          <w:rFonts w:ascii="Bookman Old Style" w:hAnsi="Bookman Old Style"/>
+          <w:lang w:val="en-US"/>
+        </w:rPr>
+        <w:t xml:space="preserve">will </w:t>
+      </w:r>
+      <w:r>
+        <w:rPr>
+          <w:rFonts w:ascii="Bookman Old Style" w:hAnsi="Bookman Old Style"/>
+          <w:lang w:val="en-US"/>
+        </w:rPr>
+        <w:t xml:space="preserve">rotate </w:t>
+      </w:r>
+      <w:r>
+        <w:rPr>
+          <w:rFonts w:ascii="Bookman Old Style" w:hAnsi="Bookman Old Style"/>
+          <w:lang w:val="en-US"/>
+        </w:rPr>
+        <w:t xml:space="preserve">the region </w:t>
+      </w:r>
+      <w:r>
+        <w:rPr>
+          <w:rFonts w:ascii="Bookman Old Style" w:hAnsi="Bookman Old Style"/>
+          <w:lang w:val="en-US"/>
+        </w:rPr>
+        <w:t>clockwise.</w:t>
+      </w:r>
+    </w:p>
+    <w:p>
+      <w:pPr>
+        <w:spacing w:after="0"/>
+        <w:jc w:val="both"/>
+        <w:rPr>
+          <w:rFonts w:ascii="Bookman Old Style" w:hAnsi="Bookman Old Style"/>
+          <w:lang w:val="en-US"/>
+        </w:rPr>
+      </w:pPr>
+    </w:p>
+    <w:p>
+      <w:pPr>
+        <w:spacing w:after="0"/>
+        <w:jc w:val="both"/>
+        <w:rPr>
+          <w:rFonts w:ascii="Bookman Old Style" w:hAnsi="Bookman Old Style"/>
+          <w:lang w:val="en-US"/>
+        </w:rPr>
+      </w:pPr>
+      <w:r>
+        <w:rPr>
+          <w:rFonts w:ascii="Bookman Old Style" w:hAnsi="Bookman Old Style"/>
+          <w:lang w:val="en-US"/>
+        </w:rPr>
+        <w:t>Rotation will be done using the drawn region’s hotspot as the center. That way the region’s hotspot keeps being drawn at GPU drawing pos</w:t>
+      </w:r>
+      <w:r>
+        <w:rPr>
+          <w:rFonts w:ascii="Bookman Old Style" w:hAnsi="Bookman Old Style"/>
+          <w:lang w:val="en-US"/>
+        </w:rPr>
+        <w:t>i</w:t>
+      </w:r>
+      <w:r>
+        <w:rPr>
+          <w:rFonts w:ascii="Bookman Old Style" w:hAnsi="Bookman Old Style"/>
+          <w:lang w:val="en-US"/>
+        </w:rPr>
+        <w:t>tion within the drawing buffer.</w:t>
+      </w:r>
+    </w:p>
+    <w:p>
+      <w:pPr>
+        <w:spacing w:after="0"/>
+        <w:jc w:val="both"/>
+        <w:rPr>
+          <w:rFonts w:ascii="Bookman Old Style" w:hAnsi="Bookman Old Style"/>
+          <w:lang w:val="en-US"/>
+        </w:rPr>
+      </w:pPr>
+    </w:p>
+    <w:p>
+      <w:pPr>
+        <w:pStyle w:val="Ttulo3"/>
+        <w:rPr>
+          <w:lang w:val="en-US"/>
+        </w:rPr>
+      </w:pPr>
+      <w:r>
+        <w:rPr>
+          <w:lang w:val="en-US"/>
+        </w:rPr>
+        <w:t>10.6 Draw Region Rotozoomed command</w:t>
+      </w:r>
+    </w:p>
+    <w:p>
+      <w:pPr>
+        <w:spacing w:after="0"/>
+        <w:jc w:val="both"/>
+        <w:rPr>
+          <w:rFonts w:ascii="Bookman Old Style" w:hAnsi="Bookman Old Style"/>
+          <w:lang w:val="en-US"/>
+        </w:rPr>
+      </w:pPr>
+      <w:r>
+        <w:rPr>
+          <w:rFonts w:ascii="Bookman Old Style" w:hAnsi="Bookman Old Style"/>
+          <w:lang w:val="en-US"/>
+        </w:rPr>
+        <w:t xml:space="preserve">Processing will be the same as in </w:t>
+      </w:r>
+      <w:r>
+        <w:rPr>
+          <w:rFonts w:ascii="Bookman Old Style" w:hAnsi="Bookman Old Style"/>
+          <w:lang w:val="en-US"/>
+        </w:rPr>
+        <w:t xml:space="preserve">command </w:t>
+      </w:r>
+      <w:r>
+        <w:rPr>
+          <w:rFonts w:ascii="Bookman Old Style" w:hAnsi="Bookman Old Style"/>
+          <w:lang w:val="en-US"/>
+        </w:rPr>
+        <w:t xml:space="preserve">“Draw Region”, but the drawn region will also be </w:t>
+      </w:r>
+      <w:r>
+        <w:rPr>
+          <w:rFonts w:ascii="Bookman Old Style" w:hAnsi="Bookman Old Style"/>
+          <w:lang w:val="en-US"/>
+        </w:rPr>
+        <w:t xml:space="preserve">scaled and </w:t>
+      </w:r>
+      <w:r>
+        <w:rPr>
+          <w:rFonts w:ascii="Bookman Old Style" w:hAnsi="Bookman Old Style"/>
+          <w:lang w:val="en-US"/>
+        </w:rPr>
+        <w:t>rotated. These effects are applied in the same way described for the comman</w:t>
+      </w:r>
+      <w:r>
+        <w:rPr>
+          <w:rFonts w:ascii="Bookman Old Style" w:hAnsi="Bookman Old Style"/>
+          <w:lang w:val="en-US"/>
+        </w:rPr>
+        <w:t>d</w:t>
+      </w:r>
+      <w:r>
+        <w:rPr>
+          <w:rFonts w:ascii="Bookman Old Style" w:hAnsi="Bookman Old Style"/>
+          <w:lang w:val="en-US"/>
+        </w:rPr>
+        <w:t xml:space="preserve">s “Draw Region Zoomed” and “Draw Region </w:t>
+      </w:r>
+      <w:r>
+        <w:rPr>
+          <w:rFonts w:ascii="Bookman Old Style" w:hAnsi="Bookman Old Style"/>
+          <w:lang w:val="en-US"/>
+        </w:rPr>
+        <w:t>Rotated</w:t>
+      </w:r>
+      <w:r>
+        <w:rPr>
+          <w:rFonts w:ascii="Bookman Old Style" w:hAnsi="Bookman Old Style"/>
+          <w:lang w:val="en-US"/>
+        </w:rPr>
+        <w:t>”.</w:t>
+      </w:r>
+    </w:p>
+    <w:p>
+      <w:pPr>
+        <w:spacing w:after="0"/>
+        <w:jc w:val="both"/>
+        <w:rPr>
+          <w:rFonts w:ascii="Bookman Old Style" w:hAnsi="Bookman Old Style"/>
+          <w:lang w:val="en-US"/>
+        </w:rPr>
+      </w:pPr>
+    </w:p>
+    <w:p>
+      <w:pPr>
+        <w:spacing w:after="0"/>
+        <w:jc w:val="both"/>
+        <w:rPr>
+          <w:rFonts w:ascii="Bookman Old Style" w:hAnsi="Bookman Old Style"/>
+          <w:lang w:val="en-US"/>
+        </w:rPr>
+      </w:pPr>
+      <w:r>
+        <w:rPr>
+          <w:rFonts w:ascii="Bookman Old Style" w:hAnsi="Bookman Old Style"/>
+          <w:lang w:val="en-US"/>
+        </w:rPr>
+        <w:t xml:space="preserve">Scaling and rotation effects will be combined ensuring that the region’s hotspot keeps being drawn at GPU drawing </w:t>
+      </w:r>
+      <w:r>
+        <w:rPr>
+          <w:rFonts w:ascii="Bookman Old Style" w:hAnsi="Bookman Old Style"/>
+          <w:lang w:val="en-US"/>
+        </w:rPr>
+        <w:t>position</w:t>
+      </w:r>
+      <w:r>
+        <w:rPr>
+          <w:rFonts w:ascii="Bookman Old Style" w:hAnsi="Bookman Old Style"/>
+          <w:lang w:val="en-US"/>
+        </w:rPr>
+        <w:t xml:space="preserve"> within the drawing buffer.</w:t>
+      </w:r>
+      <w:r>
+        <w:rPr>
+          <w:rFonts w:ascii="Bookman Old Style" w:hAnsi="Bookman Old Style"/>
+          <w:lang w:val="en-US"/>
+        </w:rPr>
+        <w:t xml:space="preserve"> Also, the combination of both effects must always perform scaling relative to the texture’s X and Y axes and not </w:t>
+      </w:r>
+      <w:r>
+        <w:rPr>
+          <w:rFonts w:ascii="Bookman Old Style" w:hAnsi="Bookman Old Style"/>
+          <w:lang w:val="en-US"/>
+        </w:rPr>
         <w:lastRenderedPageBreak/>
+        <w:t>relative to screen coordinates. In other words: the order of transformations must be scaling first and then rotating.</w:t>
+      </w:r>
+    </w:p>
+    <w:p>
+      <w:pPr>
+        <w:spacing w:after="0"/>
+        <w:jc w:val="both"/>
+        <w:rPr>
+          <w:rFonts w:ascii="Bookman Old Style" w:hAnsi="Bookman Old Style"/>
+          <w:lang w:val="en-US"/>
+        </w:rPr>
+      </w:pPr>
+    </w:p>
+    <w:p>
+      <w:pPr>
+        <w:pStyle w:val="Ttulo3"/>
+        <w:rPr>
+          <w:lang w:val="en-US"/>
+        </w:rPr>
+      </w:pPr>
+      <w:r>
+        <w:rPr>
+          <w:lang w:val="en-US"/>
+        </w:rPr>
         <w:t>10.</w:t>
       </w:r>
       <w:r>
         <w:rPr>
           <w:lang w:val="en-US"/>
         </w:rPr>
-        <w:t>4</w:t>
-      </w:r>
-      <w:r>
-        <w:rPr>
-          <w:lang w:val="en-US"/>
-        </w:rPr>
-        <w:t xml:space="preserve"> Draw Region Zoomed command</w:t>
-      </w:r>
-    </w:p>
-    <w:p>
-      <w:pPr>
-        <w:spacing w:after="0"/>
-        <w:jc w:val="both"/>
-        <w:rPr>
-          <w:rFonts w:ascii="Bookman Old Style" w:hAnsi="Bookman Old Style"/>
-          <w:lang w:val="en-US"/>
-        </w:rPr>
-      </w:pPr>
-      <w:r>
-        <w:rPr>
-          <w:rFonts w:ascii="Bookman Old Style" w:hAnsi="Bookman Old Style"/>
-          <w:lang w:val="en-US"/>
-        </w:rPr>
-        <w:t xml:space="preserve">Processing will be the same as in </w:t>
-      </w:r>
-      <w:r>
-        <w:rPr>
-          <w:rFonts w:ascii="Bookman Old Style" w:hAnsi="Bookman Old Style"/>
-          <w:lang w:val="en-US"/>
-        </w:rPr>
-        <w:t xml:space="preserve">command </w:t>
-      </w:r>
-      <w:r>
-        <w:rPr>
-          <w:rFonts w:ascii="Bookman Old Style" w:hAnsi="Bookman Old Style"/>
-          <w:lang w:val="en-US"/>
-        </w:rPr>
-        <w:t>“Draw Region”, but the drawn region will also be scaled. The scaling factors along X and Y will be the current values of “Drawing scale X” and “Drawing scale Y”</w:t>
-      </w:r>
-      <w:r>
-        <w:rPr>
-          <w:rFonts w:ascii="Bookman Old Style" w:hAnsi="Bookman Old Style"/>
-          <w:lang w:val="en-US"/>
-        </w:rPr>
-        <w:t xml:space="preserve"> variables</w:t>
-      </w:r>
-      <w:r>
-        <w:rPr>
-          <w:rFonts w:ascii="Bookman Old Style" w:hAnsi="Bookman Old Style"/>
-          <w:lang w:val="en-US"/>
-        </w:rPr>
-        <w:t>, respectively.</w:t>
-      </w:r>
-      <w:r>
-        <w:rPr>
-          <w:rFonts w:ascii="Bookman Old Style" w:hAnsi="Bookman Old Style"/>
-          <w:lang w:val="en-US"/>
-        </w:rPr>
-        <w:t xml:space="preserve"> Negative scale factors along X or Y result in a mirror effect in that dimension.</w:t>
-      </w:r>
-    </w:p>
-    <w:p>
-      <w:pPr>
-        <w:spacing w:after="0"/>
-        <w:jc w:val="both"/>
-        <w:rPr>
-          <w:rFonts w:ascii="Bookman Old Style" w:hAnsi="Bookman Old Style"/>
-          <w:lang w:val="en-US"/>
-        </w:rPr>
-      </w:pPr>
-    </w:p>
-    <w:p>
-      <w:pPr>
-        <w:spacing w:after="0"/>
-        <w:jc w:val="both"/>
-        <w:rPr>
-          <w:rFonts w:ascii="Bookman Old Style" w:hAnsi="Bookman Old Style"/>
-          <w:lang w:val="en-US"/>
-        </w:rPr>
-      </w:pPr>
-      <w:r>
-        <w:rPr>
-          <w:rFonts w:ascii="Bookman Old Style" w:hAnsi="Bookman Old Style"/>
-          <w:lang w:val="en-US"/>
-        </w:rPr>
-        <w:t>Scaling will be done such that</w:t>
-      </w:r>
-      <w:r>
-        <w:rPr>
-          <w:rFonts w:ascii="Bookman Old Style" w:hAnsi="Bookman Old Style"/>
-          <w:lang w:val="en-US"/>
-        </w:rPr>
-        <w:t>, for any scale factors,</w:t>
-      </w:r>
-      <w:r>
-        <w:rPr>
-          <w:rFonts w:ascii="Bookman Old Style" w:hAnsi="Bookman Old Style"/>
-          <w:lang w:val="en-US"/>
-        </w:rPr>
-        <w:t xml:space="preserve"> the region’s hotspot keeps being drawn at GPU drawing </w:t>
-      </w:r>
-      <w:r>
-        <w:rPr>
-          <w:rFonts w:ascii="Bookman Old Style" w:hAnsi="Bookman Old Style"/>
-          <w:lang w:val="en-US"/>
-        </w:rPr>
-        <w:t>position</w:t>
-      </w:r>
-      <w:r>
-        <w:rPr>
-          <w:rFonts w:ascii="Bookman Old Style" w:hAnsi="Bookman Old Style"/>
-          <w:lang w:val="en-US"/>
-        </w:rPr>
-        <w:t xml:space="preserve"> within the drawing buffer.</w:t>
-      </w:r>
-    </w:p>
-    <w:p>
-      <w:pPr>
-        <w:spacing w:after="0"/>
-        <w:jc w:val="both"/>
-        <w:rPr>
-          <w:rFonts w:ascii="Bookman Old Style" w:hAnsi="Bookman Old Style"/>
-          <w:lang w:val="en-US"/>
-        </w:rPr>
-      </w:pPr>
-    </w:p>
-    <w:p>
-      <w:pPr>
-        <w:pStyle w:val="Ttulo3"/>
-        <w:rPr>
-          <w:lang w:val="en-US"/>
-        </w:rPr>
-      </w:pPr>
-      <w:r>
-        <w:rPr>
-          <w:lang w:val="en-US"/>
-        </w:rPr>
-        <w:t>10.5 Draw Region Rotated command</w:t>
-      </w:r>
-    </w:p>
-    <w:p>
-      <w:pPr>
-        <w:spacing w:after="0"/>
-        <w:jc w:val="both"/>
-        <w:rPr>
-          <w:rFonts w:ascii="Bookman Old Style" w:hAnsi="Bookman Old Style"/>
-          <w:lang w:val="en-US"/>
-        </w:rPr>
-      </w:pPr>
-      <w:r>
-        <w:rPr>
-          <w:rFonts w:ascii="Bookman Old Style" w:hAnsi="Bookman Old Style"/>
-          <w:lang w:val="en-US"/>
-        </w:rPr>
-        <w:t xml:space="preserve">Processing will be the same as in </w:t>
-      </w:r>
-      <w:r>
-        <w:rPr>
-          <w:rFonts w:ascii="Bookman Old Style" w:hAnsi="Bookman Old Style"/>
-          <w:lang w:val="en-US"/>
-        </w:rPr>
-        <w:t xml:space="preserve">command </w:t>
-      </w:r>
-      <w:r>
-        <w:rPr>
-          <w:rFonts w:ascii="Bookman Old Style" w:hAnsi="Bookman Old Style"/>
-          <w:lang w:val="en-US"/>
-        </w:rPr>
-        <w:t xml:space="preserve">“Draw Region”, but the drawn region will also be rotated. The rotation angle will be the current value of “Drawing angle” variable. It is interpreted in radians, and positive angles </w:t>
-      </w:r>
-      <w:r>
-        <w:rPr>
-          <w:rFonts w:ascii="Bookman Old Style" w:hAnsi="Bookman Old Style"/>
-          <w:lang w:val="en-US"/>
-        </w:rPr>
-        <w:t xml:space="preserve">will </w:t>
-      </w:r>
-      <w:r>
-        <w:rPr>
-          <w:rFonts w:ascii="Bookman Old Style" w:hAnsi="Bookman Old Style"/>
-          <w:lang w:val="en-US"/>
-        </w:rPr>
-        <w:t xml:space="preserve">rotate </w:t>
-      </w:r>
-      <w:r>
-        <w:rPr>
-          <w:rFonts w:ascii="Bookman Old Style" w:hAnsi="Bookman Old Style"/>
-          <w:lang w:val="en-US"/>
-        </w:rPr>
-        <w:t xml:space="preserve">the region </w:t>
-      </w:r>
-      <w:r>
-        <w:rPr>
-          <w:rFonts w:ascii="Bookman Old Style" w:hAnsi="Bookman Old Style"/>
-          <w:lang w:val="en-US"/>
-        </w:rPr>
-        <w:t>clockwise.</w:t>
-      </w:r>
-    </w:p>
-    <w:p>
-      <w:pPr>
-        <w:spacing w:after="0"/>
-        <w:jc w:val="both"/>
-        <w:rPr>
-          <w:rFonts w:ascii="Bookman Old Style" w:hAnsi="Bookman Old Style"/>
-          <w:lang w:val="en-US"/>
-        </w:rPr>
-      </w:pPr>
-    </w:p>
-    <w:p>
-      <w:pPr>
-        <w:spacing w:after="0"/>
-        <w:jc w:val="both"/>
-        <w:rPr>
-          <w:rFonts w:ascii="Bookman Old Style" w:hAnsi="Bookman Old Style"/>
-          <w:lang w:val="en-US"/>
-        </w:rPr>
-      </w:pPr>
-      <w:r>
-        <w:rPr>
-          <w:rFonts w:ascii="Bookman Old Style" w:hAnsi="Bookman Old Style"/>
-          <w:lang w:val="en-US"/>
-        </w:rPr>
-        <w:t>Rotation will be done using the drawn region’s hotspot as the center. That way the region’s hotspot keeps being drawn at GPU drawing pos</w:t>
-      </w:r>
-      <w:r>
-        <w:rPr>
-          <w:rFonts w:ascii="Bookman Old Style" w:hAnsi="Bookman Old Style"/>
-          <w:lang w:val="en-US"/>
-        </w:rPr>
-        <w:t>i</w:t>
-      </w:r>
-      <w:r>
-        <w:rPr>
-          <w:rFonts w:ascii="Bookman Old Style" w:hAnsi="Bookman Old Style"/>
-          <w:lang w:val="en-US"/>
-        </w:rPr>
-        <w:t>tion within the drawing buffer.</w:t>
-      </w:r>
-    </w:p>
-    <w:p>
-      <w:pPr>
-        <w:spacing w:after="0"/>
-        <w:jc w:val="both"/>
-        <w:rPr>
-          <w:rFonts w:ascii="Bookman Old Style" w:hAnsi="Bookman Old Style"/>
-          <w:lang w:val="en-US"/>
-        </w:rPr>
-      </w:pPr>
-    </w:p>
-    <w:p>
-      <w:pPr>
-        <w:pStyle w:val="Ttulo3"/>
-        <w:rPr>
-          <w:lang w:val="en-US"/>
-        </w:rPr>
-      </w:pPr>
-      <w:r>
-        <w:rPr>
-          <w:lang w:val="en-US"/>
-        </w:rPr>
-        <w:t>10.6 Draw Region Rotozoomed command</w:t>
-      </w:r>
-    </w:p>
-    <w:p>
-      <w:pPr>
-        <w:spacing w:after="0"/>
-        <w:jc w:val="both"/>
-        <w:rPr>
-          <w:rFonts w:ascii="Bookman Old Style" w:hAnsi="Bookman Old Style"/>
-          <w:lang w:val="en-US"/>
-        </w:rPr>
-      </w:pPr>
-      <w:r>
-        <w:rPr>
-          <w:rFonts w:ascii="Bookman Old Style" w:hAnsi="Bookman Old Style"/>
-          <w:lang w:val="en-US"/>
-        </w:rPr>
-        <w:t xml:space="preserve">Processing will be the same as in </w:t>
-      </w:r>
-      <w:r>
-        <w:rPr>
-          <w:rFonts w:ascii="Bookman Old Style" w:hAnsi="Bookman Old Style"/>
-          <w:lang w:val="en-US"/>
-        </w:rPr>
-        <w:t xml:space="preserve">command </w:t>
-      </w:r>
-      <w:r>
-        <w:rPr>
-          <w:rFonts w:ascii="Bookman Old Style" w:hAnsi="Bookman Old Style"/>
-          <w:lang w:val="en-US"/>
-        </w:rPr>
-        <w:t xml:space="preserve">“Draw Region”, but the drawn region will also be </w:t>
-      </w:r>
-      <w:r>
-        <w:rPr>
-          <w:rFonts w:ascii="Bookman Old Style" w:hAnsi="Bookman Old Style"/>
-          <w:lang w:val="en-US"/>
-        </w:rPr>
-        <w:t xml:space="preserve">scaled and </w:t>
-      </w:r>
-      <w:r>
-        <w:rPr>
-          <w:rFonts w:ascii="Bookman Old Style" w:hAnsi="Bookman Old Style"/>
-          <w:lang w:val="en-US"/>
-        </w:rPr>
-        <w:t>rotated. These effects are applied in the same way described for the comman</w:t>
-      </w:r>
-      <w:r>
-        <w:rPr>
-          <w:rFonts w:ascii="Bookman Old Style" w:hAnsi="Bookman Old Style"/>
-          <w:lang w:val="en-US"/>
-        </w:rPr>
-        <w:t>d</w:t>
-      </w:r>
-      <w:r>
-        <w:rPr>
-          <w:rFonts w:ascii="Bookman Old Style" w:hAnsi="Bookman Old Style"/>
-          <w:lang w:val="en-US"/>
-        </w:rPr>
-        <w:t xml:space="preserve">s “Draw Region Zoomed” and “Draw Region </w:t>
-      </w:r>
-      <w:r>
-        <w:rPr>
-          <w:rFonts w:ascii="Bookman Old Style" w:hAnsi="Bookman Old Style"/>
-          <w:lang w:val="en-US"/>
-        </w:rPr>
-        <w:t>Rotated</w:t>
-      </w:r>
-      <w:r>
-        <w:rPr>
-          <w:rFonts w:ascii="Bookman Old Style" w:hAnsi="Bookman Old Style"/>
-          <w:lang w:val="en-US"/>
-        </w:rPr>
-        <w:t>”.</w:t>
-      </w:r>
-    </w:p>
-    <w:p>
-      <w:pPr>
-        <w:spacing w:after="0"/>
-        <w:jc w:val="both"/>
-        <w:rPr>
-          <w:rFonts w:ascii="Bookman Old Style" w:hAnsi="Bookman Old Style"/>
-          <w:lang w:val="en-US"/>
-        </w:rPr>
-      </w:pPr>
-    </w:p>
-    <w:p>
-      <w:pPr>
-        <w:spacing w:after="0"/>
-        <w:jc w:val="both"/>
-        <w:rPr>
-          <w:rFonts w:ascii="Bookman Old Style" w:hAnsi="Bookman Old Style"/>
-          <w:lang w:val="en-US"/>
-        </w:rPr>
-      </w:pPr>
-      <w:r>
-        <w:rPr>
-          <w:rFonts w:ascii="Bookman Old Style" w:hAnsi="Bookman Old Style"/>
-          <w:lang w:val="en-US"/>
-        </w:rPr>
-        <w:t xml:space="preserve">Scaling and rotation effects will be combined ensuring that the region’s hotspot keeps being drawn at GPU drawing </w:t>
-      </w:r>
-      <w:r>
-        <w:rPr>
-          <w:rFonts w:ascii="Bookman Old Style" w:hAnsi="Bookman Old Style"/>
-          <w:lang w:val="en-US"/>
-        </w:rPr>
-        <w:t>position</w:t>
-      </w:r>
-      <w:r>
-        <w:rPr>
-          <w:rFonts w:ascii="Bookman Old Style" w:hAnsi="Bookman Old Style"/>
-          <w:lang w:val="en-US"/>
-        </w:rPr>
-        <w:t xml:space="preserve"> within the drawing buffer.</w:t>
-      </w:r>
-      <w:r>
-        <w:rPr>
-          <w:rFonts w:ascii="Bookman Old Style" w:hAnsi="Bookman Old Style"/>
-          <w:lang w:val="en-US"/>
-        </w:rPr>
-        <w:t xml:space="preserve"> Also, the combination of both effects must always perform scaling relative to the texture’s X and Y axes and not relative to screen coordinates. In other words: the order of transformations must be scaling first and then rotating.</w:t>
-      </w:r>
-    </w:p>
-    <w:p>
-      <w:pPr>
-        <w:spacing w:after="0"/>
-        <w:jc w:val="both"/>
-        <w:rPr>
-          <w:rFonts w:ascii="Bookman Old Style" w:hAnsi="Bookman Old Style"/>
-          <w:lang w:val="en-US"/>
-        </w:rPr>
-      </w:pPr>
-    </w:p>
-    <w:p>
-      <w:pPr>
-        <w:pStyle w:val="Ttulo3"/>
-        <w:rPr>
-          <w:lang w:val="en-US"/>
-        </w:rPr>
-      </w:pPr>
-      <w:r>
-        <w:rPr>
-          <w:lang w:val="en-US"/>
-        </w:rPr>
-        <w:t>10.</w:t>
-      </w:r>
-      <w:r>
-        <w:rPr>
-          <w:lang w:val="en-US"/>
-        </w:rPr>
         <w:t>7</w:t>
       </w:r>
       <w:r>
@@ -22501,7 +22911,63 @@
           <w:rFonts w:ascii="Bookman Old Style" w:hAnsi="Bookman Old Style"/>
           <w:lang w:val="en-US"/>
         </w:rPr>
-        <w:t>When drawing with large scales, the reference for positioning texture pixels is not the pixel’s center, but its top-left corner instead. This means that if we scale a single pixel with factors X = 640.0 and Y = 360.0, and we draw it at position (0, 0) it will exactly cover the whole screen.</w:t>
+        <w:t>When drawing with large scales</w:t>
+      </w:r>
+      <w:r>
+        <w:rPr>
+          <w:rFonts w:ascii="Bookman Old Style" w:hAnsi="Bookman Old Style"/>
+          <w:lang w:val="en-US"/>
+        </w:rPr>
+        <w:t xml:space="preserve">, a single texture pixel </w:t>
+      </w:r>
+      <w:r>
+        <w:rPr>
+          <w:rFonts w:ascii="Bookman Old Style" w:hAnsi="Bookman Old Style"/>
+          <w:lang w:val="en-US"/>
+        </w:rPr>
+        <w:t>may</w:t>
+      </w:r>
+      <w:r>
+        <w:rPr>
+          <w:rFonts w:ascii="Bookman Old Style" w:hAnsi="Bookman Old Style"/>
+          <w:lang w:val="en-US"/>
+        </w:rPr>
+        <w:t xml:space="preserve"> cover several screen pixels.</w:t>
+      </w:r>
+      <w:r>
+        <w:rPr>
+          <w:rFonts w:ascii="Bookman Old Style" w:hAnsi="Bookman Old Style"/>
+          <w:lang w:val="en-US"/>
+        </w:rPr>
+        <w:t xml:space="preserve"> </w:t>
+      </w:r>
+      <w:r>
+        <w:rPr>
+          <w:rFonts w:ascii="Bookman Old Style" w:hAnsi="Bookman Old Style"/>
+          <w:lang w:val="en-US"/>
+        </w:rPr>
+        <w:t>In these cases we must take into account that t</w:t>
+      </w:r>
+      <w:r>
+        <w:rPr>
+          <w:rFonts w:ascii="Bookman Old Style" w:hAnsi="Bookman Old Style"/>
+          <w:lang w:val="en-US"/>
+        </w:rPr>
+        <w:t xml:space="preserve">he reference for positioning </w:t>
+      </w:r>
+      <w:r>
+        <w:rPr>
+          <w:rFonts w:ascii="Bookman Old Style" w:hAnsi="Bookman Old Style"/>
+          <w:lang w:val="en-US"/>
+        </w:rPr>
+        <w:t xml:space="preserve">a </w:t>
+      </w:r>
+      <w:r>
+        <w:rPr>
+          <w:rFonts w:ascii="Bookman Old Style" w:hAnsi="Bookman Old Style"/>
+          <w:lang w:val="en-US"/>
+        </w:rPr>
+        <w:t>texture pixel is not the pixel’s center, but its top-left corner instead. This means that if we scale a single pixel with factors X = 640.0 and Y = 360.0, and we draw it at position (0, 0) it will exactly cover the whole screen.</w:t>
       </w:r>
     </w:p>
     <w:p>
@@ -22666,9 +23132,8 @@
         <w:rPr>
           <w:rFonts w:ascii="Bookman Old Style" w:hAnsi="Bookman Old Style"/>
           <w:noProof/>
-          <w:lang w:val="en-US" w:eastAsia="es-ES"/>
-        </w:rPr>
-        <w:lastRenderedPageBreak/>
+          <w:lang w:eastAsia="es-ES"/>
+        </w:rPr>
         <w:drawing>
           <wp:inline distT="0" distB="0" distL="0" distR="0">
             <wp:extent cx="6184900" cy="2061845"/>
@@ -23001,6 +23466,7 @@
         <w:rPr>
           <w:lang w:val="en-US"/>
         </w:rPr>
+        <w:lastRenderedPageBreak/>
         <w:t>10.</w:t>
       </w:r>
       <w:r>
@@ -23598,7 +24064,6 @@
           <w:rFonts w:ascii="Bookman Old Style" w:hAnsi="Bookman Old Style"/>
           <w:lang w:val="en-US"/>
         </w:rPr>
-        <w:lastRenderedPageBreak/>
         <w:t xml:space="preserve">Still, </w:t>
       </w:r>
       <w:r>
@@ -23645,21 +24110,21 @@
           <w:rFonts w:ascii="Bookman Old Style" w:hAnsi="Bookman Old Style"/>
           <w:lang w:val="en-US"/>
         </w:rPr>
-        <w:t xml:space="preserve">No </w:t>
-      </w:r>
-      <w:r>
-        <w:rPr>
-          <w:rFonts w:ascii="Bookman Old Style" w:hAnsi="Bookman Old Style"/>
-          <w:lang w:val="en-US"/>
-        </w:rPr>
-        <w:t xml:space="preserve">accepted </w:t>
-      </w:r>
-      <w:r>
-        <w:rPr>
-          <w:rFonts w:ascii="Bookman Old Style" w:hAnsi="Bookman Old Style"/>
-          <w:lang w:val="en-US"/>
-        </w:rPr>
-        <w:t>drawing operations are left unperformed.</w:t>
+        <w:t xml:space="preserve">No drawing operations </w:t>
+      </w:r>
+      <w:r>
+        <w:rPr>
+          <w:rFonts w:ascii="Bookman Old Style" w:hAnsi="Bookman Old Style"/>
+          <w:lang w:val="en-US"/>
+        </w:rPr>
+        <w:t xml:space="preserve">accepted by the GPU </w:t>
+      </w:r>
+      <w:r>
+        <w:rPr>
+          <w:rFonts w:ascii="Bookman Old Style" w:hAnsi="Bookman Old Style"/>
+          <w:lang w:val="en-US"/>
+        </w:rPr>
+        <w:t>are left unperformed.</w:t>
       </w:r>
     </w:p>
     <w:p>
@@ -23752,7 +24217,35 @@
           <w:rFonts w:ascii="Bookman Old Style" w:hAnsi="Bookman Old Style"/>
           <w:lang w:val="en-US"/>
         </w:rPr>
-        <w:t xml:space="preserve">operation must be complete before the </w:t>
+        <w:t xml:space="preserve">operation </w:t>
+      </w:r>
+      <w:r>
+        <w:rPr>
+          <w:rFonts w:ascii="Bookman Old Style" w:hAnsi="Bookman Old Style"/>
+          <w:lang w:val="en-US"/>
+        </w:rPr>
+        <w:t>is</w:t>
+      </w:r>
+      <w:r>
+        <w:rPr>
+          <w:rFonts w:ascii="Bookman Old Style" w:hAnsi="Bookman Old Style"/>
+          <w:lang w:val="en-US"/>
+        </w:rPr>
+        <w:t xml:space="preserve"> complete</w:t>
+      </w:r>
+      <w:r>
+        <w:rPr>
+          <w:rFonts w:ascii="Bookman Old Style" w:hAnsi="Bookman Old Style"/>
+          <w:lang w:val="en-US"/>
+        </w:rPr>
+        <w:t>d</w:t>
+      </w:r>
+      <w:r>
+        <w:rPr>
+          <w:rFonts w:ascii="Bookman Old Style" w:hAnsi="Bookman Old Style"/>
+          <w:lang w:val="en-US"/>
+        </w:rPr>
+        <w:t xml:space="preserve"> before the </w:t>
       </w:r>
       <w:r>
         <w:rPr>
@@ -23802,9 +24295,19 @@
     </w:p>
     <w:p>
       <w:pPr>
+        <w:spacing w:after="0"/>
+        <w:jc w:val="both"/>
+        <w:rPr>
+          <w:rFonts w:ascii="Bookman Old Style" w:hAnsi="Bookman Old Style"/>
+          <w:lang w:val="en-US"/>
+        </w:rPr>
+      </w:pPr>
+    </w:p>
+    <w:p>
+      <w:pPr>
         <w:pStyle w:val="Ttulo2"/>
       </w:pPr>
-      <w:bookmarkStart w:id="12" w:name="_Toc106124778"/>
+      <w:bookmarkStart w:id="12" w:name="_Toc154494392"/>
       <w:r>
         <w:t>1</w:t>
       </w:r>
@@ -23986,7 +24489,7 @@
       <w:pPr>
         <w:pStyle w:val="Ttulo2"/>
       </w:pPr>
-      <w:bookmarkStart w:id="13" w:name="_Toc106124779"/>
+      <w:bookmarkStart w:id="13" w:name="_Toc154494393"/>
       <w:r>
         <w:t>1</w:t>
       </w:r>
@@ -24521,10 +25024,19 @@
     </w:p>
     <w:p>
       <w:pPr>
+        <w:spacing w:after="0"/>
+        <w:jc w:val="both"/>
+        <w:rPr>
+          <w:rFonts w:ascii="Bookman Old Style" w:hAnsi="Bookman Old Style"/>
+          <w:lang w:val="en-US"/>
+        </w:rPr>
+      </w:pPr>
+    </w:p>
+    <w:p>
+      <w:pPr>
         <w:pStyle w:val="Ttulo4"/>
       </w:pPr>
       <w:r>
-        <w:lastRenderedPageBreak/>
         <w:t>Cycle signal:</w:t>
       </w:r>
     </w:p>
@@ -24573,6 +25085,7 @@
     <w:p>
       <w:pPr>
         <w:pStyle w:val="Ttulo4"/>
+        <w:jc w:val="both"/>
         <w:rPr>
           <w:rFonts w:ascii="Bookman Old Style" w:eastAsiaTheme="minorHAnsi" w:hAnsi="Bookman Old Style" w:cstheme="minorBidi"/>
           <w:b w:val="0"/>
@@ -25168,7 +25681,7 @@
             <w:rPr>
               <w:noProof/>
             </w:rPr>
-            <w:t>29</w:t>
+            <w:t>28</w:t>
           </w:r>
         </w:fldSimple>
       </w:sdtContent>
@@ -28559,7 +29072,7 @@
 </file>
 
 <file path=customXml/itemProps1.xml><?xml version="1.0" encoding="utf-8"?>
-<ds:datastoreItem xmlns:ds="http://schemas.openxmlformats.org/officeDocument/2006/customXml" ds:itemID="{001B1939-936C-487A-B4D2-BB1813A23004}">
+<ds:datastoreItem xmlns:ds="http://schemas.openxmlformats.org/officeDocument/2006/customXml" ds:itemID="{130DB4B8-EA05-4515-B7EE-E82FAE04C154}">
   <ds:schemaRefs>
     <ds:schemaRef ds:uri="http://schemas.openxmlformats.org/officeDocument/2006/bibliography"/>
   </ds:schemaRefs>

</xml_diff>